<commit_message>
Documentation: Updated the Quality Control and Standard docs
</commit_message>
<xml_diff>
--- a/Documentation/Quality Standards.docx
+++ b/Documentation/Quality Standards.docx
@@ -1537,12 +1537,110 @@
         </w:rPr>
         <w:br/>
       </w:r>
+    </w:p>
+    <w:p>
+      <w:pPr>
+        <w:rPr>
+          <w:b/>
+          <w:i/>
+          <w:sz w:val="28"/>
+          <w:lang w:val="en-AU"/>
+        </w:rPr>
+      </w:pPr>
+      <w:r>
+        <w:rPr>
+          <w:b/>
+          <w:i/>
+          <w:sz w:val="28"/>
+          <w:lang w:val="en-AU"/>
+        </w:rPr>
+        <w:lastRenderedPageBreak/>
+        <w:t>Discuss quality issues encountered:</w:t>
+      </w:r>
+    </w:p>
+    <w:p>
+      <w:pPr>
+        <w:rPr>
+          <w:sz w:val="28"/>
+          <w:lang w:val="en-AU"/>
+        </w:rPr>
+      </w:pPr>
+      <w:r>
+        <w:rPr>
+          <w:sz w:val="28"/>
+          <w:lang w:val="en-AU"/>
+        </w:rPr>
+        <w:t>Code was unreliable:</w:t>
+      </w:r>
+    </w:p>
+    <w:p>
+      <w:pPr>
+        <w:pStyle w:val="ListParagraph"/>
+        <w:numPr>
+          <w:ilvl w:val="0"/>
+          <w:numId w:val="7"/>
+        </w:numPr>
+        <w:rPr>
+          <w:sz w:val="28"/>
+          <w:lang w:val="en-AU"/>
+        </w:rPr>
+      </w:pPr>
+      <w:r>
+        <w:rPr>
+          <w:sz w:val="28"/>
+          <w:lang w:val="en-AU"/>
+        </w:rPr>
+        <w:t>The first prototype of the application didn’t accurate encompass the outcome of the project nor did it satisfy the requirements of the client. The code did not function as expected and a lot of code had to be rewritten to remedy this. This could have been prevented if more quality control was taken into consideration earlier into prototyping.</w:t>
+      </w:r>
+    </w:p>
+    <w:p>
+      <w:pPr>
+        <w:rPr>
+          <w:sz w:val="28"/>
+          <w:lang w:val="en-AU"/>
+        </w:rPr>
+      </w:pPr>
+      <w:r>
+        <w:rPr>
+          <w:sz w:val="28"/>
+          <w:lang w:val="en-AU"/>
+        </w:rPr>
+        <w:t>The product wasn’t user-friendly:</w:t>
+      </w:r>
+    </w:p>
+    <w:p>
+      <w:pPr>
+        <w:pStyle w:val="ListParagraph"/>
+        <w:numPr>
+          <w:ilvl w:val="0"/>
+          <w:numId w:val="7"/>
+        </w:numPr>
+        <w:rPr>
+          <w:sz w:val="28"/>
+          <w:lang w:val="en-AU"/>
+        </w:rPr>
+      </w:pPr>
+      <w:r>
+        <w:rPr>
+          <w:sz w:val="28"/>
+          <w:lang w:val="en-AU"/>
+        </w:rPr>
+        <w:t>While the application worked perfectly fine for our testing team – the client was unhappy with the layout and asked for a re-design. We talked with the client and rapidly fixed this issue. The client was happy with how we handled the issue. This problem could be prevented if more in-depth discussion about the user interface and experience. This solution may require more resources to be distributed among the relevant teams.</w:t>
+      </w:r>
       <w:bookmarkStart w:id="0" w:name="_GoBack"/>
       <w:bookmarkEnd w:id="0"/>
     </w:p>
     <w:p>
       <w:pPr>
         <w:rPr>
+          <w:sz w:val="28"/>
+          <w:lang w:val="en-AU"/>
+        </w:rPr>
+      </w:pPr>
+    </w:p>
+    <w:p>
+      <w:pPr>
+        <w:rPr>
           <w:b/>
           <w:i/>
           <w:sz w:val="28"/>
@@ -1551,53 +1649,259 @@
       </w:pPr>
       <w:r>
         <w:rPr>
+          <w:i/>
+          <w:sz w:val="28"/>
+          <w:lang w:val="en-AU"/>
+        </w:rPr>
+        <w:t xml:space="preserve"> </w:t>
+      </w:r>
+      <w:r>
+        <w:rPr>
           <w:b/>
           <w:i/>
           <w:sz w:val="28"/>
           <w:lang w:val="en-AU"/>
         </w:rPr>
+        <w:t>Determine</w:t>
+      </w:r>
+      <w:r>
+        <w:rPr>
+          <w:b/>
+          <w:i/>
+          <w:sz w:val="28"/>
+          <w:lang w:val="en-AU"/>
+        </w:rPr>
+        <w:t xml:space="preserve"> quality standards for production:</w:t>
+      </w:r>
+    </w:p>
+    <w:p>
+      <w:pPr>
+        <w:rPr>
+          <w:sz w:val="28"/>
+          <w:lang w:val="en-AU"/>
+        </w:rPr>
+      </w:pPr>
+      <w:r>
+        <w:rPr>
+          <w:sz w:val="28"/>
+          <w:lang w:val="en-AU"/>
+        </w:rPr>
+        <w:t>During development of the product, production must be above a certain level. This level is set by the following outcomes:</w:t>
+      </w:r>
+    </w:p>
+    <w:p>
+      <w:pPr>
+        <w:pStyle w:val="ListParagraph"/>
+        <w:numPr>
+          <w:ilvl w:val="0"/>
+          <w:numId w:val="5"/>
+        </w:numPr>
+        <w:rPr>
+          <w:sz w:val="28"/>
+          <w:lang w:val="en-AU"/>
+        </w:rPr>
+      </w:pPr>
+      <w:r>
+        <w:rPr>
+          <w:sz w:val="28"/>
+          <w:lang w:val="en-AU"/>
+        </w:rPr>
+        <w:t>Code is of high quality and is consistent.</w:t>
+      </w:r>
+    </w:p>
+    <w:p>
+      <w:pPr>
+        <w:pStyle w:val="ListParagraph"/>
+        <w:numPr>
+          <w:ilvl w:val="1"/>
+          <w:numId w:val="5"/>
+        </w:numPr>
+        <w:rPr>
+          <w:sz w:val="28"/>
+          <w:lang w:val="en-AU"/>
+        </w:rPr>
+      </w:pPr>
+      <w:r>
+        <w:rPr>
+          <w:sz w:val="28"/>
+          <w:lang w:val="en-AU"/>
+        </w:rPr>
+        <w:t>Code should be written to avoid having to rewrite large percentages of the code.</w:t>
+      </w:r>
+    </w:p>
+    <w:p>
+      <w:pPr>
+        <w:pStyle w:val="ListParagraph"/>
+        <w:numPr>
+          <w:ilvl w:val="0"/>
+          <w:numId w:val="5"/>
+        </w:numPr>
+        <w:rPr>
+          <w:sz w:val="28"/>
+          <w:lang w:val="en-AU"/>
+        </w:rPr>
+      </w:pPr>
+      <w:r>
+        <w:rPr>
+          <w:sz w:val="28"/>
+          <w:lang w:val="en-AU"/>
+        </w:rPr>
+        <w:t>Version control follows the correct and outlined procedure.</w:t>
+      </w:r>
+    </w:p>
+    <w:p>
+      <w:pPr>
+        <w:pStyle w:val="ListParagraph"/>
+        <w:numPr>
+          <w:ilvl w:val="0"/>
+          <w:numId w:val="5"/>
+        </w:numPr>
+        <w:rPr>
+          <w:sz w:val="28"/>
+          <w:lang w:val="en-AU"/>
+        </w:rPr>
+      </w:pPr>
+      <w:r>
+        <w:rPr>
+          <w:sz w:val="28"/>
+          <w:lang w:val="en-AU"/>
+        </w:rPr>
+        <w:t>The product developed is reliable and is frequently checked against the specification.</w:t>
+      </w:r>
+    </w:p>
+    <w:p>
+      <w:pPr>
+        <w:pStyle w:val="ListParagraph"/>
+        <w:numPr>
+          <w:ilvl w:val="0"/>
+          <w:numId w:val="5"/>
+        </w:numPr>
+        <w:rPr>
+          <w:sz w:val="28"/>
+          <w:lang w:val="en-AU"/>
+        </w:rPr>
+      </w:pPr>
+      <w:r>
+        <w:rPr>
+          <w:sz w:val="28"/>
+          <w:lang w:val="en-AU"/>
+        </w:rPr>
+        <w:t>Estimations taken must be educated, discussed, and reserved. It is better to overestimate and be pleasantly surprised than to underestimate and be caught off guard.</w:t>
+      </w:r>
+    </w:p>
+    <w:p>
+      <w:pPr>
+        <w:rPr>
+          <w:b/>
+          <w:i/>
+          <w:sz w:val="28"/>
+          <w:lang w:val="en-AU"/>
+        </w:rPr>
+      </w:pPr>
+      <w:r>
+        <w:rPr>
+          <w:b/>
+          <w:i/>
+          <w:sz w:val="28"/>
+          <w:lang w:val="en-AU"/>
+        </w:rPr>
+        <w:t>Determine quality standards for the final product:</w:t>
+      </w:r>
+    </w:p>
+    <w:p>
+      <w:pPr>
+        <w:rPr>
+          <w:sz w:val="28"/>
+          <w:lang w:val="en-AU"/>
+        </w:rPr>
+      </w:pPr>
+      <w:r>
+        <w:rPr>
+          <w:sz w:val="28"/>
+          <w:lang w:val="en-AU"/>
+        </w:rPr>
+        <w:t>After development of the product, it should equal or surpass a given standard. This standard is set by the following outcomes:</w:t>
+      </w:r>
+    </w:p>
+    <w:p>
+      <w:pPr>
+        <w:pStyle w:val="ListParagraph"/>
+        <w:numPr>
+          <w:ilvl w:val="0"/>
+          <w:numId w:val="6"/>
+        </w:numPr>
+        <w:rPr>
+          <w:sz w:val="28"/>
+          <w:lang w:val="en-AU"/>
+        </w:rPr>
+      </w:pPr>
+      <w:r>
+        <w:rPr>
+          <w:sz w:val="28"/>
+          <w:lang w:val="en-AU"/>
+        </w:rPr>
         <w:lastRenderedPageBreak/>
-        <w:t>Discuss quality issues encountered:</w:t>
-      </w:r>
-    </w:p>
-    <w:p>
-      <w:pPr>
-        <w:rPr>
-          <w:sz w:val="28"/>
-          <w:lang w:val="en-AU"/>
-        </w:rPr>
-      </w:pPr>
-      <w:r>
-        <w:rPr>
-          <w:sz w:val="28"/>
-          <w:lang w:val="en-AU"/>
-        </w:rPr>
-        <w:t>// does this mean for our project?</w:t>
-      </w:r>
-    </w:p>
-    <w:p>
-      <w:pPr>
-        <w:rPr>
-          <w:sz w:val="28"/>
-          <w:lang w:val="en-AU"/>
-        </w:rPr>
-      </w:pPr>
-    </w:p>
-    <w:p>
-      <w:pPr>
-        <w:rPr>
-          <w:i/>
-          <w:sz w:val="28"/>
-          <w:lang w:val="en-AU"/>
-        </w:rPr>
-      </w:pPr>
-      <w:r>
-        <w:rPr>
-          <w:i/>
-          <w:sz w:val="28"/>
-          <w:lang w:val="en-AU"/>
-        </w:rPr>
-        <w:t xml:space="preserve"> </w:t>
+        <w:t>The client is happy with it.</w:t>
+      </w:r>
+    </w:p>
+    <w:p>
+      <w:pPr>
+        <w:pStyle w:val="ListParagraph"/>
+        <w:numPr>
+          <w:ilvl w:val="0"/>
+          <w:numId w:val="6"/>
+        </w:numPr>
+        <w:rPr>
+          <w:sz w:val="28"/>
+          <w:lang w:val="en-AU"/>
+        </w:rPr>
+      </w:pPr>
+      <w:r>
+        <w:rPr>
+          <w:sz w:val="28"/>
+          <w:lang w:val="en-AU"/>
+        </w:rPr>
+        <w:t>It fits the client’s needs / the requirements of the project.</w:t>
+      </w:r>
+    </w:p>
+    <w:p>
+      <w:pPr>
+        <w:pStyle w:val="ListParagraph"/>
+        <w:numPr>
+          <w:ilvl w:val="0"/>
+          <w:numId w:val="6"/>
+        </w:numPr>
+        <w:rPr>
+          <w:sz w:val="28"/>
+          <w:lang w:val="en-AU"/>
+        </w:rPr>
+      </w:pPr>
+      <w:r>
+        <w:rPr>
+          <w:sz w:val="28"/>
+          <w:lang w:val="en-AU"/>
+        </w:rPr>
+        <w:t>It is a reliable product.</w:t>
+      </w:r>
+    </w:p>
+    <w:p>
+      <w:pPr>
+        <w:pStyle w:val="ListParagraph"/>
+        <w:numPr>
+          <w:ilvl w:val="0"/>
+          <w:numId w:val="6"/>
+        </w:numPr>
+        <w:rPr>
+          <w:sz w:val="28"/>
+          <w:lang w:val="en-AU"/>
+        </w:rPr>
+      </w:pPr>
+      <w:r>
+        <w:rPr>
+          <w:sz w:val="28"/>
+          <w:lang w:val="en-AU"/>
+        </w:rPr>
+        <w:t>There is a clear communication channel for future improvements and feedback has been discussed both internally and externally by the development team.</w:t>
       </w:r>
     </w:p>
     <w:sectPr>
@@ -1613,6 +1917,345 @@
 <file path=word/numbering.xml><?xml version="1.0" encoding="utf-8"?>
 <w:numbering xmlns:wpc="http://schemas.microsoft.com/office/word/2010/wordprocessingCanvas" xmlns:cx="http://schemas.microsoft.com/office/drawing/2014/chartex" xmlns:cx1="http://schemas.microsoft.com/office/drawing/2015/9/8/chartex" xmlns:cx2="http://schemas.microsoft.com/office/drawing/2015/10/21/chartex" xmlns:cx3="http://schemas.microsoft.com/office/drawing/2016/5/9/chartex" xmlns:cx4="http://schemas.microsoft.com/office/drawing/2016/5/10/chartex" xmlns:cx5="http://schemas.microsoft.com/office/drawing/2016/5/11/chartex" xmlns:cx6="http://schemas.microsoft.com/office/drawing/2016/5/12/chartex" xmlns:cx7="http://schemas.microsoft.com/office/drawing/2016/5/13/chartex" xmlns:cx8="http://schemas.microsoft.com/office/drawing/2016/5/14/chartex" xmlns:mc="http://schemas.openxmlformats.org/markup-compatibility/2006" xmlns:aink="http://schemas.microsoft.com/office/drawing/2016/ink" xmlns:am3d="http://schemas.microsoft.com/office/drawing/2017/model3d" xmlns:o="urn:schemas-microsoft-com:office:office" xmlns:r="http://schemas.openxmlformats.org/officeDocument/2006/relationships" xmlns:m="http://schemas.openxmlformats.org/officeDocument/2006/math" xmlns:v="urn:schemas-microsoft-com:vml" xmlns:wp14="http://schemas.microsoft.com/office/word/2010/wordprocessingDrawing" xmlns:wp="http://schemas.openxmlformats.org/drawingml/2006/wordprocessingDrawing" xmlns:w10="urn:schemas-microsoft-com:office:word" xmlns:w="http://schemas.openxmlformats.org/wordprocessingml/2006/main" xmlns:w14="http://schemas.microsoft.com/office/word/2010/wordml" xmlns:w15="http://schemas.microsoft.com/office/word/2012/wordml" xmlns:w16cid="http://schemas.microsoft.com/office/word/2016/wordml/cid" xmlns:w16se="http://schemas.microsoft.com/office/word/2015/wordml/symex" xmlns:wpg="http://schemas.microsoft.com/office/word/2010/wordprocessingGroup" xmlns:wpi="http://schemas.microsoft.com/office/word/2010/wordprocessingInk" xmlns:wne="http://schemas.microsoft.com/office/word/2006/wordml" xmlns:wps="http://schemas.microsoft.com/office/word/2010/wordprocessingShape" mc:Ignorable="w14 w15 w16se w16cid wp14">
   <w:abstractNum w:abstractNumId="0" w15:restartNumberingAfterBreak="0">
+    <w:nsid w:val="094E3035"/>
+    <w:multiLevelType w:val="hybridMultilevel"/>
+    <w:tmpl w:val="4072E4CE"/>
+    <w:lvl w:ilvl="0" w:tplc="04090001">
+      <w:start w:val="1"/>
+      <w:numFmt w:val="bullet"/>
+      <w:lvlText w:val=""/>
+      <w:lvlJc w:val="left"/>
+      <w:pPr>
+        <w:ind w:left="720" w:hanging="360"/>
+      </w:pPr>
+      <w:rPr>
+        <w:rFonts w:ascii="Symbol" w:hAnsi="Symbol" w:hint="default"/>
+      </w:rPr>
+    </w:lvl>
+    <w:lvl w:ilvl="1" w:tplc="04090003" w:tentative="1">
+      <w:start w:val="1"/>
+      <w:numFmt w:val="bullet"/>
+      <w:lvlText w:val="o"/>
+      <w:lvlJc w:val="left"/>
+      <w:pPr>
+        <w:ind w:left="1440" w:hanging="360"/>
+      </w:pPr>
+      <w:rPr>
+        <w:rFonts w:ascii="Courier New" w:hAnsi="Courier New" w:cs="Courier New" w:hint="default"/>
+      </w:rPr>
+    </w:lvl>
+    <w:lvl w:ilvl="2" w:tplc="04090005" w:tentative="1">
+      <w:start w:val="1"/>
+      <w:numFmt w:val="bullet"/>
+      <w:lvlText w:val=""/>
+      <w:lvlJc w:val="left"/>
+      <w:pPr>
+        <w:ind w:left="2160" w:hanging="360"/>
+      </w:pPr>
+      <w:rPr>
+        <w:rFonts w:ascii="Wingdings" w:hAnsi="Wingdings" w:hint="default"/>
+      </w:rPr>
+    </w:lvl>
+    <w:lvl w:ilvl="3" w:tplc="04090001" w:tentative="1">
+      <w:start w:val="1"/>
+      <w:numFmt w:val="bullet"/>
+      <w:lvlText w:val=""/>
+      <w:lvlJc w:val="left"/>
+      <w:pPr>
+        <w:ind w:left="2880" w:hanging="360"/>
+      </w:pPr>
+      <w:rPr>
+        <w:rFonts w:ascii="Symbol" w:hAnsi="Symbol" w:hint="default"/>
+      </w:rPr>
+    </w:lvl>
+    <w:lvl w:ilvl="4" w:tplc="04090003" w:tentative="1">
+      <w:start w:val="1"/>
+      <w:numFmt w:val="bullet"/>
+      <w:lvlText w:val="o"/>
+      <w:lvlJc w:val="left"/>
+      <w:pPr>
+        <w:ind w:left="3600" w:hanging="360"/>
+      </w:pPr>
+      <w:rPr>
+        <w:rFonts w:ascii="Courier New" w:hAnsi="Courier New" w:cs="Courier New" w:hint="default"/>
+      </w:rPr>
+    </w:lvl>
+    <w:lvl w:ilvl="5" w:tplc="04090005" w:tentative="1">
+      <w:start w:val="1"/>
+      <w:numFmt w:val="bullet"/>
+      <w:lvlText w:val=""/>
+      <w:lvlJc w:val="left"/>
+      <w:pPr>
+        <w:ind w:left="4320" w:hanging="360"/>
+      </w:pPr>
+      <w:rPr>
+        <w:rFonts w:ascii="Wingdings" w:hAnsi="Wingdings" w:hint="default"/>
+      </w:rPr>
+    </w:lvl>
+    <w:lvl w:ilvl="6" w:tplc="04090001" w:tentative="1">
+      <w:start w:val="1"/>
+      <w:numFmt w:val="bullet"/>
+      <w:lvlText w:val=""/>
+      <w:lvlJc w:val="left"/>
+      <w:pPr>
+        <w:ind w:left="5040" w:hanging="360"/>
+      </w:pPr>
+      <w:rPr>
+        <w:rFonts w:ascii="Symbol" w:hAnsi="Symbol" w:hint="default"/>
+      </w:rPr>
+    </w:lvl>
+    <w:lvl w:ilvl="7" w:tplc="04090003" w:tentative="1">
+      <w:start w:val="1"/>
+      <w:numFmt w:val="bullet"/>
+      <w:lvlText w:val="o"/>
+      <w:lvlJc w:val="left"/>
+      <w:pPr>
+        <w:ind w:left="5760" w:hanging="360"/>
+      </w:pPr>
+      <w:rPr>
+        <w:rFonts w:ascii="Courier New" w:hAnsi="Courier New" w:cs="Courier New" w:hint="default"/>
+      </w:rPr>
+    </w:lvl>
+    <w:lvl w:ilvl="8" w:tplc="04090005" w:tentative="1">
+      <w:start w:val="1"/>
+      <w:numFmt w:val="bullet"/>
+      <w:lvlText w:val=""/>
+      <w:lvlJc w:val="left"/>
+      <w:pPr>
+        <w:ind w:left="6480" w:hanging="360"/>
+      </w:pPr>
+      <w:rPr>
+        <w:rFonts w:ascii="Wingdings" w:hAnsi="Wingdings" w:hint="default"/>
+      </w:rPr>
+    </w:lvl>
+  </w:abstractNum>
+  <w:abstractNum w:abstractNumId="1" w15:restartNumberingAfterBreak="0">
+    <w:nsid w:val="11105020"/>
+    <w:multiLevelType w:val="hybridMultilevel"/>
+    <w:tmpl w:val="2C700F62"/>
+    <w:lvl w:ilvl="0" w:tplc="04090001">
+      <w:start w:val="1"/>
+      <w:numFmt w:val="bullet"/>
+      <w:lvlText w:val=""/>
+      <w:lvlJc w:val="left"/>
+      <w:pPr>
+        <w:ind w:left="720" w:hanging="360"/>
+      </w:pPr>
+      <w:rPr>
+        <w:rFonts w:ascii="Symbol" w:hAnsi="Symbol" w:hint="default"/>
+      </w:rPr>
+    </w:lvl>
+    <w:lvl w:ilvl="1" w:tplc="04090003" w:tentative="1">
+      <w:start w:val="1"/>
+      <w:numFmt w:val="bullet"/>
+      <w:lvlText w:val="o"/>
+      <w:lvlJc w:val="left"/>
+      <w:pPr>
+        <w:ind w:left="1440" w:hanging="360"/>
+      </w:pPr>
+      <w:rPr>
+        <w:rFonts w:ascii="Courier New" w:hAnsi="Courier New" w:cs="Courier New" w:hint="default"/>
+      </w:rPr>
+    </w:lvl>
+    <w:lvl w:ilvl="2" w:tplc="04090005" w:tentative="1">
+      <w:start w:val="1"/>
+      <w:numFmt w:val="bullet"/>
+      <w:lvlText w:val=""/>
+      <w:lvlJc w:val="left"/>
+      <w:pPr>
+        <w:ind w:left="2160" w:hanging="360"/>
+      </w:pPr>
+      <w:rPr>
+        <w:rFonts w:ascii="Wingdings" w:hAnsi="Wingdings" w:hint="default"/>
+      </w:rPr>
+    </w:lvl>
+    <w:lvl w:ilvl="3" w:tplc="04090001" w:tentative="1">
+      <w:start w:val="1"/>
+      <w:numFmt w:val="bullet"/>
+      <w:lvlText w:val=""/>
+      <w:lvlJc w:val="left"/>
+      <w:pPr>
+        <w:ind w:left="2880" w:hanging="360"/>
+      </w:pPr>
+      <w:rPr>
+        <w:rFonts w:ascii="Symbol" w:hAnsi="Symbol" w:hint="default"/>
+      </w:rPr>
+    </w:lvl>
+    <w:lvl w:ilvl="4" w:tplc="04090003" w:tentative="1">
+      <w:start w:val="1"/>
+      <w:numFmt w:val="bullet"/>
+      <w:lvlText w:val="o"/>
+      <w:lvlJc w:val="left"/>
+      <w:pPr>
+        <w:ind w:left="3600" w:hanging="360"/>
+      </w:pPr>
+      <w:rPr>
+        <w:rFonts w:ascii="Courier New" w:hAnsi="Courier New" w:cs="Courier New" w:hint="default"/>
+      </w:rPr>
+    </w:lvl>
+    <w:lvl w:ilvl="5" w:tplc="04090005" w:tentative="1">
+      <w:start w:val="1"/>
+      <w:numFmt w:val="bullet"/>
+      <w:lvlText w:val=""/>
+      <w:lvlJc w:val="left"/>
+      <w:pPr>
+        <w:ind w:left="4320" w:hanging="360"/>
+      </w:pPr>
+      <w:rPr>
+        <w:rFonts w:ascii="Wingdings" w:hAnsi="Wingdings" w:hint="default"/>
+      </w:rPr>
+    </w:lvl>
+    <w:lvl w:ilvl="6" w:tplc="04090001" w:tentative="1">
+      <w:start w:val="1"/>
+      <w:numFmt w:val="bullet"/>
+      <w:lvlText w:val=""/>
+      <w:lvlJc w:val="left"/>
+      <w:pPr>
+        <w:ind w:left="5040" w:hanging="360"/>
+      </w:pPr>
+      <w:rPr>
+        <w:rFonts w:ascii="Symbol" w:hAnsi="Symbol" w:hint="default"/>
+      </w:rPr>
+    </w:lvl>
+    <w:lvl w:ilvl="7" w:tplc="04090003" w:tentative="1">
+      <w:start w:val="1"/>
+      <w:numFmt w:val="bullet"/>
+      <w:lvlText w:val="o"/>
+      <w:lvlJc w:val="left"/>
+      <w:pPr>
+        <w:ind w:left="5760" w:hanging="360"/>
+      </w:pPr>
+      <w:rPr>
+        <w:rFonts w:ascii="Courier New" w:hAnsi="Courier New" w:cs="Courier New" w:hint="default"/>
+      </w:rPr>
+    </w:lvl>
+    <w:lvl w:ilvl="8" w:tplc="04090005" w:tentative="1">
+      <w:start w:val="1"/>
+      <w:numFmt w:val="bullet"/>
+      <w:lvlText w:val=""/>
+      <w:lvlJc w:val="left"/>
+      <w:pPr>
+        <w:ind w:left="6480" w:hanging="360"/>
+      </w:pPr>
+      <w:rPr>
+        <w:rFonts w:ascii="Wingdings" w:hAnsi="Wingdings" w:hint="default"/>
+      </w:rPr>
+    </w:lvl>
+  </w:abstractNum>
+  <w:abstractNum w:abstractNumId="2" w15:restartNumberingAfterBreak="0">
+    <w:nsid w:val="2C713448"/>
+    <w:multiLevelType w:val="hybridMultilevel"/>
+    <w:tmpl w:val="C64A8FB2"/>
+    <w:lvl w:ilvl="0" w:tplc="04090001">
+      <w:start w:val="1"/>
+      <w:numFmt w:val="bullet"/>
+      <w:lvlText w:val=""/>
+      <w:lvlJc w:val="left"/>
+      <w:pPr>
+        <w:ind w:left="720" w:hanging="360"/>
+      </w:pPr>
+      <w:rPr>
+        <w:rFonts w:ascii="Symbol" w:hAnsi="Symbol" w:hint="default"/>
+      </w:rPr>
+    </w:lvl>
+    <w:lvl w:ilvl="1" w:tplc="04090003">
+      <w:start w:val="1"/>
+      <w:numFmt w:val="bullet"/>
+      <w:lvlText w:val="o"/>
+      <w:lvlJc w:val="left"/>
+      <w:pPr>
+        <w:ind w:left="1440" w:hanging="360"/>
+      </w:pPr>
+      <w:rPr>
+        <w:rFonts w:ascii="Courier New" w:hAnsi="Courier New" w:cs="Courier New" w:hint="default"/>
+      </w:rPr>
+    </w:lvl>
+    <w:lvl w:ilvl="2" w:tplc="04090005" w:tentative="1">
+      <w:start w:val="1"/>
+      <w:numFmt w:val="bullet"/>
+      <w:lvlText w:val=""/>
+      <w:lvlJc w:val="left"/>
+      <w:pPr>
+        <w:ind w:left="2160" w:hanging="360"/>
+      </w:pPr>
+      <w:rPr>
+        <w:rFonts w:ascii="Wingdings" w:hAnsi="Wingdings" w:hint="default"/>
+      </w:rPr>
+    </w:lvl>
+    <w:lvl w:ilvl="3" w:tplc="04090001" w:tentative="1">
+      <w:start w:val="1"/>
+      <w:numFmt w:val="bullet"/>
+      <w:lvlText w:val=""/>
+      <w:lvlJc w:val="left"/>
+      <w:pPr>
+        <w:ind w:left="2880" w:hanging="360"/>
+      </w:pPr>
+      <w:rPr>
+        <w:rFonts w:ascii="Symbol" w:hAnsi="Symbol" w:hint="default"/>
+      </w:rPr>
+    </w:lvl>
+    <w:lvl w:ilvl="4" w:tplc="04090003" w:tentative="1">
+      <w:start w:val="1"/>
+      <w:numFmt w:val="bullet"/>
+      <w:lvlText w:val="o"/>
+      <w:lvlJc w:val="left"/>
+      <w:pPr>
+        <w:ind w:left="3600" w:hanging="360"/>
+      </w:pPr>
+      <w:rPr>
+        <w:rFonts w:ascii="Courier New" w:hAnsi="Courier New" w:cs="Courier New" w:hint="default"/>
+      </w:rPr>
+    </w:lvl>
+    <w:lvl w:ilvl="5" w:tplc="04090005" w:tentative="1">
+      <w:start w:val="1"/>
+      <w:numFmt w:val="bullet"/>
+      <w:lvlText w:val=""/>
+      <w:lvlJc w:val="left"/>
+      <w:pPr>
+        <w:ind w:left="4320" w:hanging="360"/>
+      </w:pPr>
+      <w:rPr>
+        <w:rFonts w:ascii="Wingdings" w:hAnsi="Wingdings" w:hint="default"/>
+      </w:rPr>
+    </w:lvl>
+    <w:lvl w:ilvl="6" w:tplc="04090001" w:tentative="1">
+      <w:start w:val="1"/>
+      <w:numFmt w:val="bullet"/>
+      <w:lvlText w:val=""/>
+      <w:lvlJc w:val="left"/>
+      <w:pPr>
+        <w:ind w:left="5040" w:hanging="360"/>
+      </w:pPr>
+      <w:rPr>
+        <w:rFonts w:ascii="Symbol" w:hAnsi="Symbol" w:hint="default"/>
+      </w:rPr>
+    </w:lvl>
+    <w:lvl w:ilvl="7" w:tplc="04090003" w:tentative="1">
+      <w:start w:val="1"/>
+      <w:numFmt w:val="bullet"/>
+      <w:lvlText w:val="o"/>
+      <w:lvlJc w:val="left"/>
+      <w:pPr>
+        <w:ind w:left="5760" w:hanging="360"/>
+      </w:pPr>
+      <w:rPr>
+        <w:rFonts w:ascii="Courier New" w:hAnsi="Courier New" w:cs="Courier New" w:hint="default"/>
+      </w:rPr>
+    </w:lvl>
+    <w:lvl w:ilvl="8" w:tplc="04090005" w:tentative="1">
+      <w:start w:val="1"/>
+      <w:numFmt w:val="bullet"/>
+      <w:lvlText w:val=""/>
+      <w:lvlJc w:val="left"/>
+      <w:pPr>
+        <w:ind w:left="6480" w:hanging="360"/>
+      </w:pPr>
+      <w:rPr>
+        <w:rFonts w:ascii="Wingdings" w:hAnsi="Wingdings" w:hint="default"/>
+      </w:rPr>
+    </w:lvl>
+  </w:abstractNum>
+  <w:abstractNum w:abstractNumId="3" w15:restartNumberingAfterBreak="0">
     <w:nsid w:val="5BDF56A0"/>
     <w:multiLevelType w:val="hybridMultilevel"/>
     <w:tmpl w:val="A5C2B4C8"/>
@@ -1725,7 +2368,7 @@
       </w:rPr>
     </w:lvl>
   </w:abstractNum>
-  <w:abstractNum w:abstractNumId="1" w15:restartNumberingAfterBreak="0">
+  <w:abstractNum w:abstractNumId="4" w15:restartNumberingAfterBreak="0">
     <w:nsid w:val="65180706"/>
     <w:multiLevelType w:val="hybridMultilevel"/>
     <w:tmpl w:val="2520B204"/>
@@ -1838,7 +2481,120 @@
       </w:rPr>
     </w:lvl>
   </w:abstractNum>
-  <w:abstractNum w:abstractNumId="2" w15:restartNumberingAfterBreak="0">
+  <w:abstractNum w:abstractNumId="5" w15:restartNumberingAfterBreak="0">
+    <w:nsid w:val="7BA36A3C"/>
+    <w:multiLevelType w:val="hybridMultilevel"/>
+    <w:tmpl w:val="BFFCB044"/>
+    <w:lvl w:ilvl="0" w:tplc="04090001">
+      <w:start w:val="1"/>
+      <w:numFmt w:val="bullet"/>
+      <w:lvlText w:val=""/>
+      <w:lvlJc w:val="left"/>
+      <w:pPr>
+        <w:ind w:left="720" w:hanging="360"/>
+      </w:pPr>
+      <w:rPr>
+        <w:rFonts w:ascii="Symbol" w:hAnsi="Symbol" w:hint="default"/>
+      </w:rPr>
+    </w:lvl>
+    <w:lvl w:ilvl="1" w:tplc="04090003" w:tentative="1">
+      <w:start w:val="1"/>
+      <w:numFmt w:val="bullet"/>
+      <w:lvlText w:val="o"/>
+      <w:lvlJc w:val="left"/>
+      <w:pPr>
+        <w:ind w:left="1440" w:hanging="360"/>
+      </w:pPr>
+      <w:rPr>
+        <w:rFonts w:ascii="Courier New" w:hAnsi="Courier New" w:cs="Courier New" w:hint="default"/>
+      </w:rPr>
+    </w:lvl>
+    <w:lvl w:ilvl="2" w:tplc="04090005" w:tentative="1">
+      <w:start w:val="1"/>
+      <w:numFmt w:val="bullet"/>
+      <w:lvlText w:val=""/>
+      <w:lvlJc w:val="left"/>
+      <w:pPr>
+        <w:ind w:left="2160" w:hanging="360"/>
+      </w:pPr>
+      <w:rPr>
+        <w:rFonts w:ascii="Wingdings" w:hAnsi="Wingdings" w:hint="default"/>
+      </w:rPr>
+    </w:lvl>
+    <w:lvl w:ilvl="3" w:tplc="04090001" w:tentative="1">
+      <w:start w:val="1"/>
+      <w:numFmt w:val="bullet"/>
+      <w:lvlText w:val=""/>
+      <w:lvlJc w:val="left"/>
+      <w:pPr>
+        <w:ind w:left="2880" w:hanging="360"/>
+      </w:pPr>
+      <w:rPr>
+        <w:rFonts w:ascii="Symbol" w:hAnsi="Symbol" w:hint="default"/>
+      </w:rPr>
+    </w:lvl>
+    <w:lvl w:ilvl="4" w:tplc="04090003" w:tentative="1">
+      <w:start w:val="1"/>
+      <w:numFmt w:val="bullet"/>
+      <w:lvlText w:val="o"/>
+      <w:lvlJc w:val="left"/>
+      <w:pPr>
+        <w:ind w:left="3600" w:hanging="360"/>
+      </w:pPr>
+      <w:rPr>
+        <w:rFonts w:ascii="Courier New" w:hAnsi="Courier New" w:cs="Courier New" w:hint="default"/>
+      </w:rPr>
+    </w:lvl>
+    <w:lvl w:ilvl="5" w:tplc="04090005" w:tentative="1">
+      <w:start w:val="1"/>
+      <w:numFmt w:val="bullet"/>
+      <w:lvlText w:val=""/>
+      <w:lvlJc w:val="left"/>
+      <w:pPr>
+        <w:ind w:left="4320" w:hanging="360"/>
+      </w:pPr>
+      <w:rPr>
+        <w:rFonts w:ascii="Wingdings" w:hAnsi="Wingdings" w:hint="default"/>
+      </w:rPr>
+    </w:lvl>
+    <w:lvl w:ilvl="6" w:tplc="04090001" w:tentative="1">
+      <w:start w:val="1"/>
+      <w:numFmt w:val="bullet"/>
+      <w:lvlText w:val=""/>
+      <w:lvlJc w:val="left"/>
+      <w:pPr>
+        <w:ind w:left="5040" w:hanging="360"/>
+      </w:pPr>
+      <w:rPr>
+        <w:rFonts w:ascii="Symbol" w:hAnsi="Symbol" w:hint="default"/>
+      </w:rPr>
+    </w:lvl>
+    <w:lvl w:ilvl="7" w:tplc="04090003" w:tentative="1">
+      <w:start w:val="1"/>
+      <w:numFmt w:val="bullet"/>
+      <w:lvlText w:val="o"/>
+      <w:lvlJc w:val="left"/>
+      <w:pPr>
+        <w:ind w:left="5760" w:hanging="360"/>
+      </w:pPr>
+      <w:rPr>
+        <w:rFonts w:ascii="Courier New" w:hAnsi="Courier New" w:cs="Courier New" w:hint="default"/>
+      </w:rPr>
+    </w:lvl>
+    <w:lvl w:ilvl="8" w:tplc="04090005" w:tentative="1">
+      <w:start w:val="1"/>
+      <w:numFmt w:val="bullet"/>
+      <w:lvlText w:val=""/>
+      <w:lvlJc w:val="left"/>
+      <w:pPr>
+        <w:ind w:left="6480" w:hanging="360"/>
+      </w:pPr>
+      <w:rPr>
+        <w:rFonts w:ascii="Wingdings" w:hAnsi="Wingdings" w:hint="default"/>
+      </w:rPr>
+    </w:lvl>
+  </w:abstractNum>
+  <w:abstractNum w:abstractNumId="6" w15:restartNumberingAfterBreak="0">
     <w:nsid w:val="7FB35637"/>
     <w:multiLevelType w:val="hybridMultilevel"/>
     <w:tmpl w:val="9F0AC01E"/>
@@ -1952,13 +2708,25 @@
     </w:lvl>
   </w:abstractNum>
   <w:num w:numId="1">
+    <w:abstractNumId w:val="6"/>
+  </w:num>
+  <w:num w:numId="2">
+    <w:abstractNumId w:val="4"/>
+  </w:num>
+  <w:num w:numId="3">
+    <w:abstractNumId w:val="3"/>
+  </w:num>
+  <w:num w:numId="4">
+    <w:abstractNumId w:val="5"/>
+  </w:num>
+  <w:num w:numId="5">
     <w:abstractNumId w:val="2"/>
   </w:num>
-  <w:num w:numId="2">
+  <w:num w:numId="6">
+    <w:abstractNumId w:val="0"/>
+  </w:num>
+  <w:num w:numId="7">
     <w:abstractNumId w:val="1"/>
-  </w:num>
-  <w:num w:numId="3">
-    <w:abstractNumId w:val="0"/>
   </w:num>
 </w:numbering>
 </file>
@@ -2364,6 +3132,7 @@
   <w:style w:type="character" w:default="1" w:styleId="DefaultParagraphFont">
     <w:name w:val="Default Paragraph Font"/>
     <w:uiPriority w:val="1"/>
+    <w:semiHidden/>
     <w:unhideWhenUsed/>
   </w:style>
   <w:style w:type="table" w:default="1" w:styleId="TableNormal">

</xml_diff>

<commit_message>
Documentation: Finished final dot points in Q.Standards
</commit_message>
<xml_diff>
--- a/Documentation/Quality Standards.docx
+++ b/Documentation/Quality Standards.docx
@@ -1,6 +1,6 @@
 
 <file path=word/document.xml><?xml version="1.0" encoding="utf-8"?>
-<w:document xmlns:wpc="http://schemas.microsoft.com/office/word/2010/wordprocessingCanvas" xmlns:mc="http://schemas.openxmlformats.org/markup-compatibility/2006" xmlns:o="urn:schemas-microsoft-com:office:office" xmlns:r="http://schemas.openxmlformats.org/officeDocument/2006/relationships" xmlns:m="http://schemas.openxmlformats.org/officeDocument/2006/math" xmlns:v="urn:schemas-microsoft-com:vml" xmlns:wp14="http://schemas.microsoft.com/office/word/2010/wordprocessingDrawing" xmlns:wp="http://schemas.openxmlformats.org/drawingml/2006/wordprocessingDrawing" xmlns:w10="urn:schemas-microsoft-com:office:word" xmlns:w="http://schemas.openxmlformats.org/wordprocessingml/2006/main" xmlns:w14="http://schemas.microsoft.com/office/word/2010/wordml" xmlns:wpg="http://schemas.microsoft.com/office/word/2010/wordprocessingGroup" xmlns:wpi="http://schemas.microsoft.com/office/word/2010/wordprocessingInk" xmlns:wne="http://schemas.microsoft.com/office/word/2006/wordml" xmlns:wps="http://schemas.microsoft.com/office/word/2010/wordprocessingShape" mc:Ignorable="w14 wp14">
+<w:document xmlns:wpc="http://schemas.microsoft.com/office/word/2010/wordprocessingCanvas" xmlns:cx="http://schemas.microsoft.com/office/drawing/2014/chartex" xmlns:cx1="http://schemas.microsoft.com/office/drawing/2015/9/8/chartex" xmlns:cx2="http://schemas.microsoft.com/office/drawing/2015/10/21/chartex" xmlns:cx3="http://schemas.microsoft.com/office/drawing/2016/5/9/chartex" xmlns:cx4="http://schemas.microsoft.com/office/drawing/2016/5/10/chartex" xmlns:cx5="http://schemas.microsoft.com/office/drawing/2016/5/11/chartex" xmlns:cx6="http://schemas.microsoft.com/office/drawing/2016/5/12/chartex" xmlns:cx7="http://schemas.microsoft.com/office/drawing/2016/5/13/chartex" xmlns:cx8="http://schemas.microsoft.com/office/drawing/2016/5/14/chartex" xmlns:mc="http://schemas.openxmlformats.org/markup-compatibility/2006" xmlns:aink="http://schemas.microsoft.com/office/drawing/2016/ink" xmlns:am3d="http://schemas.microsoft.com/office/drawing/2017/model3d" xmlns:o="urn:schemas-microsoft-com:office:office" xmlns:r="http://schemas.openxmlformats.org/officeDocument/2006/relationships" xmlns:m="http://schemas.openxmlformats.org/officeDocument/2006/math" xmlns:v="urn:schemas-microsoft-com:vml" xmlns:wp14="http://schemas.microsoft.com/office/word/2010/wordprocessingDrawing" xmlns:wp="http://schemas.openxmlformats.org/drawingml/2006/wordprocessingDrawing" xmlns:w10="urn:schemas-microsoft-com:office:word" xmlns:w="http://schemas.openxmlformats.org/wordprocessingml/2006/main" xmlns:w14="http://schemas.microsoft.com/office/word/2010/wordml" xmlns:w15="http://schemas.microsoft.com/office/word/2012/wordml" xmlns:w16cid="http://schemas.microsoft.com/office/word/2016/wordml/cid" xmlns:w16se="http://schemas.microsoft.com/office/word/2015/wordml/symex" xmlns:wpg="http://schemas.microsoft.com/office/word/2010/wordprocessingGroup" xmlns:wpi="http://schemas.microsoft.com/office/word/2010/wordprocessingInk" xmlns:wne="http://schemas.microsoft.com/office/word/2006/wordml" xmlns:wps="http://schemas.microsoft.com/office/word/2010/wordprocessingShape" mc:Ignorable="w14 w15 w16se w16cid wp14">
   <w:body>
     <w:p>
       <w:pPr>
@@ -547,7 +547,7 @@
         </w:rPr>
         <w:t>Reviewing “GitFlow” workflow from Atlassian (</w:t>
       </w:r>
-      <w:hyperlink r:id="rId6" w:history="1">
+      <w:hyperlink r:id="rId5" w:history="1">
         <w:r>
           <w:rPr>
             <w:rStyle w:val="Hyperlink"/>
@@ -707,7 +707,7 @@
               </wp:anchor>
             </w:drawing>
           </mc:Choice>
-          <mc:Fallback xmlns:w16se="http://schemas.microsoft.com/office/word/2015/wordml/symex" xmlns:w16cid="http://schemas.microsoft.com/office/word/2016/wordml/cid" xmlns:w15="http://schemas.microsoft.com/office/word/2012/wordml" xmlns:am3d="http://schemas.microsoft.com/office/drawing/2017/model3d" xmlns:aink="http://schemas.microsoft.com/office/drawing/2016/ink" xmlns:cx8="http://schemas.microsoft.com/office/drawing/2016/5/14/chartex" xmlns:cx7="http://schemas.microsoft.com/office/drawing/2016/5/13/chartex" xmlns:cx6="http://schemas.microsoft.com/office/drawing/2016/5/12/chartex" xmlns:cx5="http://schemas.microsoft.com/office/drawing/2016/5/11/chartex" xmlns:cx4="http://schemas.microsoft.com/office/drawing/2016/5/10/chartex" xmlns:cx3="http://schemas.microsoft.com/office/drawing/2016/5/9/chartex" xmlns:cx2="http://schemas.microsoft.com/office/drawing/2015/10/21/chartex" xmlns:cx1="http://schemas.microsoft.com/office/drawing/2015/9/8/chartex" xmlns:cx="http://schemas.microsoft.com/office/drawing/2014/chartex">
+          <mc:Fallback>
             <w:pict>
               <v:shapetype w14:anchorId="36C6A3A9" id="_x0000_t202" coordsize="21600,21600" o:spt="202" path="m,l,21600r21600,l21600,xe">
                 <v:stroke joinstyle="miter"/>
@@ -774,7 +774,7 @@
                     </pic:cNvPicPr>
                   </pic:nvPicPr>
                   <pic:blipFill>
-                    <a:blip r:embed="rId7" cstate="print">
+                    <a:blip r:embed="rId6" cstate="print">
                       <a:extLst>
                         <a:ext uri="{28A0092B-C50C-407E-A947-70E740481C1C}">
                           <a14:useLocalDpi xmlns:a14="http://schemas.microsoft.com/office/drawing/2010/main" val="0"/>
@@ -920,7 +920,6 @@
           <w:lang w:val="en-AU"/>
         </w:rPr>
       </w:pPr>
-      <w:bookmarkStart w:id="0" w:name="_GoBack"/>
       <w:r>
         <w:rPr>
           <w:b/>
@@ -964,7 +963,7 @@
         </w:rPr>
         <w:t>(</w:t>
       </w:r>
-      <w:hyperlink r:id="rId8" w:history="1">
+      <w:hyperlink r:id="rId7" w:history="1">
         <w:r>
           <w:rPr>
             <w:rStyle w:val="Hyperlink"/>
@@ -1485,7 +1484,6 @@
         <w:t>To review how your code follows the MSDN C# Coding Convention – create a checklist and check how well your code follows this coding standard. The better you match the standard, the better quality your code is.</w:t>
       </w:r>
     </w:p>
-    <w:bookmarkEnd w:id="0"/>
     <w:p>
       <w:pPr>
         <w:rPr>
@@ -1564,7 +1562,22 @@
           <w:sz w:val="28"/>
           <w:lang w:val="en-AU"/>
         </w:rPr>
-        <w:t>Microsoft’s C# coding convention outlines the best practices for C# coding while also streamlining the process of reading unfamiliar code, writing new code, editing old code, or fixing broken code. It outlines language, layout, naming and documentation conventions which all improve the consistency of the code.</w:t>
+        <w:t xml:space="preserve">Microsoft’s C# coding convention outlines the best practices for C# coding while also streamlining the process of reading unfamiliar code, writing new code, editing old code, or fixing broken code. It outlines language, layout, naming and documentation conventions which all improve the </w:t>
+      </w:r>
+      <w:r>
+        <w:rPr>
+          <w:sz w:val="28"/>
+          <w:lang w:val="en-AU"/>
+        </w:rPr>
+        <w:lastRenderedPageBreak/>
+        <w:t>consistency of the code.</w:t>
+      </w:r>
+      <w:r>
+        <w:rPr>
+          <w:sz w:val="28"/>
+          <w:lang w:val="en-AU"/>
+        </w:rPr>
+        <w:br/>
       </w:r>
     </w:p>
     <w:p>
@@ -1578,126 +1591,117 @@
       </w:pPr>
       <w:r>
         <w:rPr>
-          <w:sz w:val="28"/>
-          <w:lang w:val="en-AU"/>
-        </w:rPr>
-        <w:lastRenderedPageBreak/>
-        <w:br/>
-      </w:r>
-    </w:p>
-    <w:p>
-      <w:pPr>
-        <w:rPr>
           <w:b/>
           <w:i/>
           <w:sz w:val="28"/>
           <w:lang w:val="en-AU"/>
         </w:rPr>
-      </w:pPr>
-      <w:r>
+        <w:t>Discuss quality issues encountered:</w:t>
+      </w:r>
+    </w:p>
+    <w:p>
+      <w:pPr>
+        <w:rPr>
+          <w:sz w:val="28"/>
+          <w:lang w:val="en-AU"/>
+        </w:rPr>
+      </w:pPr>
+      <w:r>
+        <w:rPr>
+          <w:sz w:val="28"/>
+          <w:lang w:val="en-AU"/>
+        </w:rPr>
+        <w:t>Code was unreliable:</w:t>
+      </w:r>
+    </w:p>
+    <w:p>
+      <w:pPr>
+        <w:pStyle w:val="ListParagraph"/>
+        <w:numPr>
+          <w:ilvl w:val="0"/>
+          <w:numId w:val="7"/>
+        </w:numPr>
+        <w:rPr>
+          <w:sz w:val="28"/>
+          <w:lang w:val="en-AU"/>
+        </w:rPr>
+      </w:pPr>
+      <w:r>
+        <w:rPr>
+          <w:sz w:val="28"/>
+          <w:lang w:val="en-AU"/>
+        </w:rPr>
+        <w:t>The first prototype of the application didn’t accurate encompass the outcome of the project nor did it satisfy the requirements of the client. The code did not function as expected and a lot of code had to be rewritten to remedy this. This could have been prevented if more quality control was taken into consideration earlier into prototyping.</w:t>
+      </w:r>
+    </w:p>
+    <w:p>
+      <w:pPr>
+        <w:rPr>
+          <w:sz w:val="28"/>
+          <w:lang w:val="en-AU"/>
+        </w:rPr>
+      </w:pPr>
+      <w:r>
+        <w:rPr>
+          <w:sz w:val="28"/>
+          <w:lang w:val="en-AU"/>
+        </w:rPr>
+        <w:t>The product wasn’t user-friendly:</w:t>
+      </w:r>
+    </w:p>
+    <w:p>
+      <w:pPr>
+        <w:pStyle w:val="ListParagraph"/>
+        <w:numPr>
+          <w:ilvl w:val="0"/>
+          <w:numId w:val="7"/>
+        </w:numPr>
+        <w:rPr>
+          <w:sz w:val="28"/>
+          <w:lang w:val="en-AU"/>
+        </w:rPr>
+      </w:pPr>
+      <w:r>
+        <w:rPr>
+          <w:sz w:val="28"/>
+          <w:lang w:val="en-AU"/>
+        </w:rPr>
+        <w:t>While the application worked perfectly fine for our testing team – the client was unhappy with the layout and asked for a re-design. We talked with the client and rapidly fixed this issue. The client was happy with how we handled the issue. This problem could be prevented if more in-depth discussion about the user interface and experience. This solution may require more resources to be distributed among the relevant teams.</w:t>
+      </w:r>
+    </w:p>
+    <w:p>
+      <w:pPr>
+        <w:rPr>
+          <w:sz w:val="28"/>
+          <w:lang w:val="en-AU"/>
+        </w:rPr>
+      </w:pPr>
+    </w:p>
+    <w:p>
+      <w:pPr>
         <w:rPr>
           <w:b/>
           <w:i/>
           <w:sz w:val="28"/>
           <w:lang w:val="en-AU"/>
         </w:rPr>
-        <w:t>Discuss quality issues encountered:</w:t>
-      </w:r>
-    </w:p>
-    <w:p>
-      <w:pPr>
-        <w:rPr>
-          <w:sz w:val="28"/>
-          <w:lang w:val="en-AU"/>
-        </w:rPr>
-      </w:pPr>
-      <w:r>
-        <w:rPr>
-          <w:sz w:val="28"/>
-          <w:lang w:val="en-AU"/>
-        </w:rPr>
-        <w:t>Code was unreliable:</w:t>
-      </w:r>
-    </w:p>
-    <w:p>
-      <w:pPr>
-        <w:pStyle w:val="ListParagraph"/>
-        <w:numPr>
-          <w:ilvl w:val="0"/>
-          <w:numId w:val="7"/>
-        </w:numPr>
-        <w:rPr>
-          <w:sz w:val="28"/>
-          <w:lang w:val="en-AU"/>
-        </w:rPr>
-      </w:pPr>
-      <w:r>
-        <w:rPr>
-          <w:sz w:val="28"/>
-          <w:lang w:val="en-AU"/>
-        </w:rPr>
-        <w:t>The first prototype of the application didn’t accurate encompass the outcome of the project nor did it satisfy the requirements of the client. The code did not function as expected and a lot of code had to be rewritten to remedy this. This could have been prevented if more quality control was taken into consideration earlier into prototyping.</w:t>
-      </w:r>
-    </w:p>
-    <w:p>
-      <w:pPr>
-        <w:rPr>
-          <w:sz w:val="28"/>
-          <w:lang w:val="en-AU"/>
-        </w:rPr>
-      </w:pPr>
-      <w:r>
-        <w:rPr>
-          <w:sz w:val="28"/>
-          <w:lang w:val="en-AU"/>
-        </w:rPr>
-        <w:t>The product wasn’t user-friendly:</w:t>
-      </w:r>
-    </w:p>
-    <w:p>
-      <w:pPr>
-        <w:pStyle w:val="ListParagraph"/>
-        <w:numPr>
-          <w:ilvl w:val="0"/>
-          <w:numId w:val="7"/>
-        </w:numPr>
-        <w:rPr>
-          <w:sz w:val="28"/>
-          <w:lang w:val="en-AU"/>
-        </w:rPr>
-      </w:pPr>
-      <w:r>
-        <w:rPr>
-          <w:sz w:val="28"/>
-          <w:lang w:val="en-AU"/>
-        </w:rPr>
-        <w:t>While the application worked perfectly fine for our testing team – the client was unhappy with the layout and asked for a re-design. We talked with the client and rapidly fixed this issue. The client was happy with how we handled the issue. This problem could be prevented if more in-depth discussion about the user interface and experience. This solution may require more resources to be distributed among the relevant teams.</w:t>
-      </w:r>
-    </w:p>
-    <w:p>
-      <w:pPr>
-        <w:rPr>
-          <w:sz w:val="28"/>
-          <w:lang w:val="en-AU"/>
-        </w:rPr>
-      </w:pPr>
-    </w:p>
-    <w:p>
-      <w:pPr>
+      </w:pPr>
+      <w:r>
+        <w:rPr>
+          <w:i/>
+          <w:sz w:val="28"/>
+          <w:lang w:val="en-AU"/>
+        </w:rPr>
+        <w:t xml:space="preserve"> </w:t>
+      </w:r>
+      <w:r>
         <w:rPr>
           <w:b/>
           <w:i/>
           <w:sz w:val="28"/>
           <w:lang w:val="en-AU"/>
         </w:rPr>
-      </w:pPr>
-      <w:r>
-        <w:rPr>
-          <w:i/>
-          <w:sz w:val="28"/>
-          <w:lang w:val="en-AU"/>
-        </w:rPr>
-        <w:t xml:space="preserve"> </w:t>
+        <w:t>Determine</w:t>
       </w:r>
       <w:r>
         <w:rPr>
@@ -1706,273 +1710,526 @@
           <w:sz w:val="28"/>
           <w:lang w:val="en-AU"/>
         </w:rPr>
-        <w:t>Determine</w:t>
-      </w:r>
-      <w:r>
+        <w:t xml:space="preserve"> quality standards for production:</w:t>
+      </w:r>
+    </w:p>
+    <w:p>
+      <w:pPr>
+        <w:rPr>
+          <w:sz w:val="28"/>
+          <w:lang w:val="en-AU"/>
+        </w:rPr>
+      </w:pPr>
+      <w:r>
+        <w:rPr>
+          <w:sz w:val="28"/>
+          <w:lang w:val="en-AU"/>
+        </w:rPr>
+        <w:t>During development of the product, production must be above a certain level. This level is set by the following outcomes:</w:t>
+      </w:r>
+    </w:p>
+    <w:p>
+      <w:pPr>
+        <w:pStyle w:val="ListParagraph"/>
+        <w:numPr>
+          <w:ilvl w:val="0"/>
+          <w:numId w:val="5"/>
+        </w:numPr>
+        <w:rPr>
+          <w:sz w:val="28"/>
+          <w:lang w:val="en-AU"/>
+        </w:rPr>
+      </w:pPr>
+      <w:r>
+        <w:rPr>
+          <w:sz w:val="28"/>
+          <w:lang w:val="en-AU"/>
+        </w:rPr>
+        <w:t>Code is of high quality and is consistent.</w:t>
+      </w:r>
+    </w:p>
+    <w:p>
+      <w:pPr>
+        <w:pStyle w:val="ListParagraph"/>
+        <w:numPr>
+          <w:ilvl w:val="1"/>
+          <w:numId w:val="5"/>
+        </w:numPr>
+        <w:rPr>
+          <w:sz w:val="28"/>
+          <w:lang w:val="en-AU"/>
+        </w:rPr>
+      </w:pPr>
+      <w:r>
+        <w:rPr>
+          <w:sz w:val="28"/>
+          <w:lang w:val="en-AU"/>
+        </w:rPr>
+        <w:t>Code should be written to avoid having to rewrite large percentages of the code.</w:t>
+      </w:r>
+    </w:p>
+    <w:p>
+      <w:pPr>
+        <w:pStyle w:val="ListParagraph"/>
+        <w:numPr>
+          <w:ilvl w:val="1"/>
+          <w:numId w:val="5"/>
+        </w:numPr>
+        <w:rPr>
+          <w:sz w:val="28"/>
+          <w:lang w:val="en-AU"/>
+        </w:rPr>
+      </w:pPr>
+      <w:r>
+        <w:rPr>
+          <w:sz w:val="28"/>
+          <w:lang w:val="en-AU"/>
+        </w:rPr>
+        <w:t>Check code follows convention frequently.</w:t>
+      </w:r>
+    </w:p>
+    <w:p>
+      <w:pPr>
+        <w:pStyle w:val="ListParagraph"/>
+        <w:numPr>
+          <w:ilvl w:val="0"/>
+          <w:numId w:val="5"/>
+        </w:numPr>
+        <w:rPr>
+          <w:sz w:val="28"/>
+          <w:lang w:val="en-AU"/>
+        </w:rPr>
+      </w:pPr>
+      <w:r>
+        <w:rPr>
+          <w:sz w:val="28"/>
+          <w:lang w:val="en-AU"/>
+        </w:rPr>
+        <w:t>Version control follows the correct and outlined procedure.</w:t>
+      </w:r>
+    </w:p>
+    <w:p>
+      <w:pPr>
+        <w:pStyle w:val="ListParagraph"/>
+        <w:numPr>
+          <w:ilvl w:val="0"/>
+          <w:numId w:val="5"/>
+        </w:numPr>
+        <w:rPr>
+          <w:sz w:val="28"/>
+          <w:lang w:val="en-AU"/>
+        </w:rPr>
+      </w:pPr>
+      <w:r>
+        <w:rPr>
+          <w:sz w:val="28"/>
+          <w:lang w:val="en-AU"/>
+        </w:rPr>
+        <w:t>The product developed is reliable and is frequently checked against the specification.</w:t>
+      </w:r>
+    </w:p>
+    <w:p>
+      <w:pPr>
+        <w:pStyle w:val="ListParagraph"/>
+        <w:numPr>
+          <w:ilvl w:val="0"/>
+          <w:numId w:val="5"/>
+        </w:numPr>
+        <w:rPr>
+          <w:sz w:val="28"/>
+          <w:lang w:val="en-AU"/>
+        </w:rPr>
+      </w:pPr>
+      <w:r>
+        <w:rPr>
+          <w:sz w:val="28"/>
+          <w:lang w:val="en-AU"/>
+        </w:rPr>
+        <w:t>Estimations taken must be educated, discussed, and reserved. It is better to overestimate and be pleasantly surprised than to underestimate and be caught off guard.</w:t>
+      </w:r>
+    </w:p>
+    <w:p>
+      <w:pPr>
         <w:rPr>
           <w:b/>
           <w:i/>
           <w:sz w:val="28"/>
           <w:lang w:val="en-AU"/>
         </w:rPr>
-        <w:t xml:space="preserve"> quality standards for production:</w:t>
-      </w:r>
-    </w:p>
-    <w:p>
-      <w:pPr>
-        <w:rPr>
-          <w:sz w:val="28"/>
-          <w:lang w:val="en-AU"/>
-        </w:rPr>
-      </w:pPr>
-      <w:r>
-        <w:rPr>
-          <w:sz w:val="28"/>
-          <w:lang w:val="en-AU"/>
-        </w:rPr>
-        <w:t>During development of the product, production must be above a certain level. This level is set by the following outcomes:</w:t>
-      </w:r>
-    </w:p>
-    <w:p>
-      <w:pPr>
-        <w:pStyle w:val="ListParagraph"/>
-        <w:numPr>
-          <w:ilvl w:val="0"/>
-          <w:numId w:val="5"/>
-        </w:numPr>
-        <w:rPr>
-          <w:sz w:val="28"/>
-          <w:lang w:val="en-AU"/>
-        </w:rPr>
-      </w:pPr>
-      <w:r>
-        <w:rPr>
-          <w:sz w:val="28"/>
-          <w:lang w:val="en-AU"/>
-        </w:rPr>
-        <w:t>Code is of high quality and is consistent.</w:t>
-      </w:r>
-    </w:p>
-    <w:p>
-      <w:pPr>
-        <w:pStyle w:val="ListParagraph"/>
-        <w:numPr>
-          <w:ilvl w:val="1"/>
-          <w:numId w:val="5"/>
-        </w:numPr>
-        <w:rPr>
-          <w:sz w:val="28"/>
-          <w:lang w:val="en-AU"/>
-        </w:rPr>
-      </w:pPr>
-      <w:r>
-        <w:rPr>
-          <w:sz w:val="28"/>
-          <w:lang w:val="en-AU"/>
-        </w:rPr>
-        <w:t>Code should be written to avoid having to rewrite large percentages of the code.</w:t>
-      </w:r>
-    </w:p>
-    <w:p>
-      <w:pPr>
-        <w:pStyle w:val="ListParagraph"/>
-        <w:numPr>
-          <w:ilvl w:val="1"/>
-          <w:numId w:val="5"/>
-        </w:numPr>
-        <w:rPr>
-          <w:sz w:val="28"/>
-          <w:lang w:val="en-AU"/>
-        </w:rPr>
-      </w:pPr>
-      <w:r>
-        <w:rPr>
-          <w:sz w:val="28"/>
-          <w:lang w:val="en-AU"/>
-        </w:rPr>
-        <w:t>Check code follows convention frequently.</w:t>
-      </w:r>
-    </w:p>
-    <w:p>
-      <w:pPr>
-        <w:pStyle w:val="ListParagraph"/>
-        <w:numPr>
-          <w:ilvl w:val="0"/>
-          <w:numId w:val="5"/>
-        </w:numPr>
-        <w:rPr>
-          <w:sz w:val="28"/>
-          <w:lang w:val="en-AU"/>
-        </w:rPr>
-      </w:pPr>
-      <w:r>
-        <w:rPr>
-          <w:sz w:val="28"/>
-          <w:lang w:val="en-AU"/>
-        </w:rPr>
-        <w:t>Version control follows the correct and outlined procedure.</w:t>
-      </w:r>
-    </w:p>
-    <w:p>
-      <w:pPr>
-        <w:pStyle w:val="ListParagraph"/>
-        <w:numPr>
-          <w:ilvl w:val="0"/>
-          <w:numId w:val="5"/>
-        </w:numPr>
-        <w:rPr>
-          <w:sz w:val="28"/>
-          <w:lang w:val="en-AU"/>
-        </w:rPr>
-      </w:pPr>
-      <w:r>
-        <w:rPr>
-          <w:sz w:val="28"/>
-          <w:lang w:val="en-AU"/>
-        </w:rPr>
-        <w:t>The product developed is reliable and is frequently checked against the specification.</w:t>
-      </w:r>
-    </w:p>
-    <w:p>
-      <w:pPr>
-        <w:pStyle w:val="ListParagraph"/>
-        <w:numPr>
-          <w:ilvl w:val="0"/>
-          <w:numId w:val="5"/>
-        </w:numPr>
-        <w:rPr>
-          <w:sz w:val="28"/>
-          <w:lang w:val="en-AU"/>
-        </w:rPr>
-      </w:pPr>
-      <w:r>
-        <w:rPr>
-          <w:sz w:val="28"/>
-          <w:lang w:val="en-AU"/>
-        </w:rPr>
-        <w:t>Estimations taken must be educated, discussed, and reserved. It is better to overestimate and be pleasantly surprised than to underestimate and be caught off guard.</w:t>
-      </w:r>
-    </w:p>
-    <w:p>
-      <w:pPr>
+      </w:pPr>
+      <w:r>
         <w:rPr>
           <w:b/>
           <w:i/>
           <w:sz w:val="28"/>
           <w:lang w:val="en-AU"/>
         </w:rPr>
-      </w:pPr>
-      <w:r>
+        <w:lastRenderedPageBreak/>
+        <w:t>Determine quality standards for the final product:</w:t>
+      </w:r>
+    </w:p>
+    <w:p>
+      <w:pPr>
+        <w:rPr>
+          <w:sz w:val="28"/>
+          <w:lang w:val="en-AU"/>
+        </w:rPr>
+      </w:pPr>
+      <w:r>
+        <w:rPr>
+          <w:sz w:val="28"/>
+          <w:lang w:val="en-AU"/>
+        </w:rPr>
+        <w:t>After development of the product, it should equal or surpass a given standard. This standard is set by the following outcomes:</w:t>
+      </w:r>
+    </w:p>
+    <w:p>
+      <w:pPr>
+        <w:pStyle w:val="ListParagraph"/>
+        <w:numPr>
+          <w:ilvl w:val="0"/>
+          <w:numId w:val="6"/>
+        </w:numPr>
+        <w:rPr>
+          <w:sz w:val="28"/>
+          <w:lang w:val="en-AU"/>
+        </w:rPr>
+      </w:pPr>
+      <w:r>
+        <w:rPr>
+          <w:sz w:val="28"/>
+          <w:lang w:val="en-AU"/>
+        </w:rPr>
+        <w:t>The client is happy with it.</w:t>
+      </w:r>
+      <w:r>
+        <w:rPr>
+          <w:sz w:val="28"/>
+          <w:lang w:val="en-AU"/>
+        </w:rPr>
+        <w:t xml:space="preserve"> (Conduct user acceptance testing) </w:t>
+      </w:r>
+    </w:p>
+    <w:p>
+      <w:pPr>
+        <w:pStyle w:val="ListParagraph"/>
+        <w:numPr>
+          <w:ilvl w:val="0"/>
+          <w:numId w:val="6"/>
+        </w:numPr>
+        <w:rPr>
+          <w:sz w:val="28"/>
+          <w:lang w:val="en-AU"/>
+        </w:rPr>
+      </w:pPr>
+      <w:r>
+        <w:rPr>
+          <w:sz w:val="28"/>
+          <w:lang w:val="en-AU"/>
+        </w:rPr>
+        <w:t>It fits the client’s needs / the requirements of the project.</w:t>
+      </w:r>
+    </w:p>
+    <w:p>
+      <w:pPr>
+        <w:pStyle w:val="ListParagraph"/>
+        <w:numPr>
+          <w:ilvl w:val="0"/>
+          <w:numId w:val="6"/>
+        </w:numPr>
+        <w:rPr>
+          <w:sz w:val="28"/>
+          <w:lang w:val="en-AU"/>
+        </w:rPr>
+      </w:pPr>
+      <w:r>
+        <w:rPr>
+          <w:sz w:val="28"/>
+          <w:lang w:val="en-AU"/>
+        </w:rPr>
+        <w:t>It is a reliable product.</w:t>
+      </w:r>
+    </w:p>
+    <w:p>
+      <w:pPr>
+        <w:pStyle w:val="ListParagraph"/>
+        <w:numPr>
+          <w:ilvl w:val="0"/>
+          <w:numId w:val="6"/>
+        </w:numPr>
+        <w:rPr>
+          <w:sz w:val="28"/>
+          <w:lang w:val="en-AU"/>
+        </w:rPr>
+      </w:pPr>
+      <w:r>
+        <w:rPr>
+          <w:sz w:val="28"/>
+          <w:lang w:val="en-AU"/>
+        </w:rPr>
+        <w:t>There is a clear communication channel for future improvements and feedback has been discussed both internally and externally by the development team.</w:t>
+      </w:r>
+    </w:p>
+    <w:p>
+      <w:pPr>
+        <w:rPr>
+          <w:sz w:val="28"/>
+          <w:lang w:val="en-AU"/>
+        </w:rPr>
+      </w:pPr>
+    </w:p>
+    <w:p>
+      <w:pPr>
         <w:rPr>
           <w:b/>
           <w:i/>
           <w:sz w:val="28"/>
           <w:lang w:val="en-AU"/>
         </w:rPr>
+      </w:pPr>
+      <w:r>
+        <w:rPr>
+          <w:b/>
+          <w:i/>
+          <w:sz w:val="28"/>
+          <w:lang w:val="en-AU"/>
+        </w:rPr>
+        <w:t>Document the outcome of your review:</w:t>
+      </w:r>
+    </w:p>
+    <w:p>
+      <w:pPr>
+        <w:rPr>
+          <w:sz w:val="28"/>
+          <w:lang w:val="en-AU"/>
+        </w:rPr>
+      </w:pPr>
+      <w:r>
+        <w:rPr>
+          <w:sz w:val="28"/>
+          <w:lang w:val="en-AU"/>
+        </w:rPr>
+        <w:t>The code review was performed on commit &lt;ba53e47&gt;, the feedback was as follows:</w:t>
+      </w:r>
+    </w:p>
+    <w:p>
+      <w:pPr>
+        <w:pStyle w:val="ListParagraph"/>
+        <w:numPr>
+          <w:ilvl w:val="0"/>
+          <w:numId w:val="8"/>
+        </w:numPr>
+        <w:rPr>
+          <w:sz w:val="28"/>
+          <w:lang w:val="en-AU"/>
+        </w:rPr>
+      </w:pPr>
+      <w:r>
+        <w:rPr>
+          <w:sz w:val="28"/>
+          <w:lang w:val="en-AU"/>
+        </w:rPr>
+        <w:t>There were inconsistencies with the coding convention</w:t>
+      </w:r>
+    </w:p>
+    <w:p>
+      <w:pPr>
+        <w:pStyle w:val="ListParagraph"/>
+        <w:numPr>
+          <w:ilvl w:val="1"/>
+          <w:numId w:val="8"/>
+        </w:numPr>
+        <w:rPr>
+          <w:sz w:val="28"/>
+          <w:lang w:val="en-AU"/>
+        </w:rPr>
+      </w:pPr>
+      <w:r>
+        <w:rPr>
+          <w:sz w:val="28"/>
+          <w:lang w:val="en-AU"/>
+        </w:rPr>
+        <w:t>Variables had incorrect capitalisation.</w:t>
+      </w:r>
+    </w:p>
+    <w:p>
+      <w:pPr>
+        <w:pStyle w:val="ListParagraph"/>
+        <w:numPr>
+          <w:ilvl w:val="1"/>
+          <w:numId w:val="8"/>
+        </w:numPr>
+        <w:rPr>
+          <w:sz w:val="28"/>
+          <w:lang w:val="en-AU"/>
+        </w:rPr>
+      </w:pPr>
+      <w:r>
+        <w:rPr>
+          <w:sz w:val="28"/>
+          <w:lang w:val="en-AU"/>
+        </w:rPr>
+        <w:t>Implicit typing wasn’t used when outlined.</w:t>
+      </w:r>
+    </w:p>
+    <w:p>
+      <w:pPr>
+        <w:pStyle w:val="ListParagraph"/>
+        <w:numPr>
+          <w:ilvl w:val="1"/>
+          <w:numId w:val="8"/>
+        </w:numPr>
+        <w:rPr>
+          <w:sz w:val="28"/>
+          <w:lang w:val="en-AU"/>
+        </w:rPr>
+      </w:pPr>
+      <w:r>
+        <w:rPr>
+          <w:sz w:val="28"/>
+          <w:lang w:val="en-AU"/>
+        </w:rPr>
+        <w:t>Code layout needed improvement.</w:t>
+      </w:r>
+      <w:bookmarkStart w:id="0" w:name="_GoBack"/>
+      <w:bookmarkEnd w:id="0"/>
+    </w:p>
+    <w:p>
+      <w:pPr>
+        <w:rPr>
+          <w:b/>
+          <w:i/>
+          <w:sz w:val="28"/>
+          <w:lang w:val="en-AU"/>
+        </w:rPr>
+      </w:pPr>
+      <w:r>
+        <w:rPr>
+          <w:b/>
+          <w:i/>
+          <w:sz w:val="28"/>
+          <w:lang w:val="en-AU"/>
+        </w:rPr>
+        <w:t>Determine if client needs are met and agree on actions:</w:t>
+      </w:r>
+    </w:p>
+    <w:p>
+      <w:pPr>
+        <w:rPr>
+          <w:sz w:val="28"/>
+          <w:lang w:val="en-AU"/>
+        </w:rPr>
+      </w:pPr>
+      <w:r>
+        <w:rPr>
+          <w:sz w:val="28"/>
+          <w:lang w:val="en-AU"/>
+        </w:rPr>
+        <w:t xml:space="preserve">The end goal of the project is to meet the client’s needs. If this is not achieved, the product is a failure and must be restructured or redesigned to better meet these needs. Once a project is </w:t>
+      </w:r>
+      <w:r>
+        <w:rPr>
+          <w:sz w:val="28"/>
+          <w:lang w:val="en-AU"/>
+        </w:rPr>
+        <w:t xml:space="preserve">deemed to be finished, it must be checked against the requirements outlined by the client’s needs. This can be done throughout the development process but should always be finalized with the end user. </w:t>
+      </w:r>
+    </w:p>
+    <w:p>
+      <w:pPr>
+        <w:rPr>
+          <w:sz w:val="28"/>
+          <w:lang w:val="en-AU"/>
+        </w:rPr>
+      </w:pPr>
+    </w:p>
+    <w:p>
+      <w:pPr>
+        <w:rPr>
+          <w:sz w:val="28"/>
+          <w:lang w:val="en-AU"/>
+        </w:rPr>
+      </w:pPr>
+      <w:r>
+        <w:rPr>
+          <w:sz w:val="28"/>
+          <w:lang w:val="en-AU"/>
+        </w:rPr>
+        <w:t>In the case of this product, the client’s needs have been met. There was some consistency feedback provided during the code review and that will be integrated internally before we deem the product complete.</w:t>
+      </w:r>
+    </w:p>
+    <w:p>
+      <w:pPr>
+        <w:rPr>
+          <w:sz w:val="28"/>
+          <w:lang w:val="en-AU"/>
+        </w:rPr>
+      </w:pPr>
+    </w:p>
+    <w:p>
+      <w:pPr>
+        <w:rPr>
+          <w:b/>
+          <w:i/>
+          <w:sz w:val="28"/>
+          <w:lang w:val="en-AU"/>
+        </w:rPr>
+      </w:pPr>
+    </w:p>
+    <w:p>
+      <w:pPr>
+        <w:rPr>
+          <w:b/>
+          <w:i/>
+          <w:sz w:val="28"/>
+          <w:lang w:val="en-AU"/>
+        </w:rPr>
+      </w:pPr>
+      <w:r>
+        <w:rPr>
+          <w:b/>
+          <w:i/>
+          <w:sz w:val="28"/>
+          <w:lang w:val="en-AU"/>
+        </w:rPr>
         <w:lastRenderedPageBreak/>
-        <w:t>Determine quality standards for the final product:</w:t>
-      </w:r>
-    </w:p>
-    <w:p>
-      <w:pPr>
-        <w:rPr>
-          <w:sz w:val="28"/>
-          <w:lang w:val="en-AU"/>
-        </w:rPr>
-      </w:pPr>
-      <w:r>
-        <w:rPr>
-          <w:sz w:val="28"/>
-          <w:lang w:val="en-AU"/>
-        </w:rPr>
-        <w:t>After development of the product, it should equal or surpass a given standard. This standard is set by the following outcomes:</w:t>
-      </w:r>
-    </w:p>
-    <w:p>
-      <w:pPr>
-        <w:pStyle w:val="ListParagraph"/>
-        <w:numPr>
-          <w:ilvl w:val="0"/>
-          <w:numId w:val="6"/>
-        </w:numPr>
-        <w:rPr>
-          <w:sz w:val="28"/>
-          <w:lang w:val="en-AU"/>
-        </w:rPr>
-      </w:pPr>
-      <w:r>
-        <w:rPr>
-          <w:sz w:val="28"/>
-          <w:lang w:val="en-AU"/>
-        </w:rPr>
-        <w:t>The client is happy with it.</w:t>
-      </w:r>
-      <w:r>
-        <w:rPr>
-          <w:sz w:val="28"/>
-          <w:lang w:val="en-AU"/>
-        </w:rPr>
-        <w:t xml:space="preserve"> (Conduct user acceptance testing) </w:t>
-      </w:r>
-    </w:p>
-    <w:p>
-      <w:pPr>
-        <w:pStyle w:val="ListParagraph"/>
-        <w:numPr>
-          <w:ilvl w:val="0"/>
-          <w:numId w:val="6"/>
-        </w:numPr>
-        <w:rPr>
-          <w:sz w:val="28"/>
-          <w:lang w:val="en-AU"/>
-        </w:rPr>
-      </w:pPr>
-      <w:r>
-        <w:rPr>
-          <w:sz w:val="28"/>
-          <w:lang w:val="en-AU"/>
-        </w:rPr>
-        <w:t>It fits the client’s needs / the requirements of the project.</w:t>
-      </w:r>
-    </w:p>
-    <w:p>
-      <w:pPr>
-        <w:pStyle w:val="ListParagraph"/>
-        <w:numPr>
-          <w:ilvl w:val="0"/>
-          <w:numId w:val="6"/>
-        </w:numPr>
-        <w:rPr>
-          <w:sz w:val="28"/>
-          <w:lang w:val="en-AU"/>
-        </w:rPr>
-      </w:pPr>
-      <w:r>
-        <w:rPr>
-          <w:sz w:val="28"/>
-          <w:lang w:val="en-AU"/>
-        </w:rPr>
-        <w:t>It is a reliable product.</w:t>
-      </w:r>
-    </w:p>
-    <w:p>
-      <w:pPr>
-        <w:pStyle w:val="ListParagraph"/>
-        <w:numPr>
-          <w:ilvl w:val="0"/>
-          <w:numId w:val="6"/>
-        </w:numPr>
-        <w:rPr>
-          <w:sz w:val="28"/>
-          <w:lang w:val="en-AU"/>
-        </w:rPr>
-      </w:pPr>
-      <w:r>
-        <w:rPr>
-          <w:sz w:val="28"/>
-          <w:lang w:val="en-AU"/>
-        </w:rPr>
-        <w:t>There is a clear communication channel for future improvements and feedback has been discussed both internally and externally by the development team.</w:t>
+        <w:t>Determine staff allocation and document results:</w:t>
+      </w:r>
+    </w:p>
+    <w:p>
+      <w:pPr>
+        <w:rPr>
+          <w:sz w:val="28"/>
+          <w:lang w:val="en-AU"/>
+        </w:rPr>
+      </w:pPr>
+      <w:r>
+        <w:rPr>
+          <w:sz w:val="28"/>
+          <w:lang w:val="en-AU"/>
+        </w:rPr>
+        <w:t xml:space="preserve">Due to the code review feedback, we will </w:t>
+      </w:r>
+      <w:r>
+        <w:rPr>
+          <w:sz w:val="28"/>
+          <w:lang w:val="en-AU"/>
+        </w:rPr>
+        <w:t>be assigning</w:t>
+      </w:r>
+      <w:r>
+        <w:rPr>
+          <w:sz w:val="28"/>
+          <w:lang w:val="en-AU"/>
+        </w:rPr>
+        <w:t xml:space="preserve"> a junior</w:t>
+      </w:r>
+      <w:r>
+        <w:rPr>
+          <w:sz w:val="28"/>
+          <w:lang w:val="en-AU"/>
+        </w:rPr>
+        <w:t xml:space="preserve"> to integrate the feedback into the code and smooth out any issues with code quality, UX, etc.</w:t>
       </w:r>
     </w:p>
     <w:sectPr>
@@ -1986,8 +2243,8 @@
 </file>
 
 <file path=word/numbering.xml><?xml version="1.0" encoding="utf-8"?>
-<w:numbering xmlns:wpc="http://schemas.microsoft.com/office/word/2010/wordprocessingCanvas" xmlns:mc="http://schemas.openxmlformats.org/markup-compatibility/2006" xmlns:o="urn:schemas-microsoft-com:office:office" xmlns:r="http://schemas.openxmlformats.org/officeDocument/2006/relationships" xmlns:m="http://schemas.openxmlformats.org/officeDocument/2006/math" xmlns:v="urn:schemas-microsoft-com:vml" xmlns:wp14="http://schemas.microsoft.com/office/word/2010/wordprocessingDrawing" xmlns:wp="http://schemas.openxmlformats.org/drawingml/2006/wordprocessingDrawing" xmlns:w10="urn:schemas-microsoft-com:office:word" xmlns:w="http://schemas.openxmlformats.org/wordprocessingml/2006/main" xmlns:w14="http://schemas.microsoft.com/office/word/2010/wordml" xmlns:wpg="http://schemas.microsoft.com/office/word/2010/wordprocessingGroup" xmlns:wpi="http://schemas.microsoft.com/office/word/2010/wordprocessingInk" xmlns:wne="http://schemas.microsoft.com/office/word/2006/wordml" xmlns:wps="http://schemas.microsoft.com/office/word/2010/wordprocessingShape" mc:Ignorable="w14 wp14">
-  <w:abstractNum w:abstractNumId="0">
+<w:numbering xmlns:wpc="http://schemas.microsoft.com/office/word/2010/wordprocessingCanvas" xmlns:cx="http://schemas.microsoft.com/office/drawing/2014/chartex" xmlns:cx1="http://schemas.microsoft.com/office/drawing/2015/9/8/chartex" xmlns:cx2="http://schemas.microsoft.com/office/drawing/2015/10/21/chartex" xmlns:cx3="http://schemas.microsoft.com/office/drawing/2016/5/9/chartex" xmlns:cx4="http://schemas.microsoft.com/office/drawing/2016/5/10/chartex" xmlns:cx5="http://schemas.microsoft.com/office/drawing/2016/5/11/chartex" xmlns:cx6="http://schemas.microsoft.com/office/drawing/2016/5/12/chartex" xmlns:cx7="http://schemas.microsoft.com/office/drawing/2016/5/13/chartex" xmlns:cx8="http://schemas.microsoft.com/office/drawing/2016/5/14/chartex" xmlns:mc="http://schemas.openxmlformats.org/markup-compatibility/2006" xmlns:aink="http://schemas.microsoft.com/office/drawing/2016/ink" xmlns:am3d="http://schemas.microsoft.com/office/drawing/2017/model3d" xmlns:o="urn:schemas-microsoft-com:office:office" xmlns:r="http://schemas.openxmlformats.org/officeDocument/2006/relationships" xmlns:m="http://schemas.openxmlformats.org/officeDocument/2006/math" xmlns:v="urn:schemas-microsoft-com:vml" xmlns:wp14="http://schemas.microsoft.com/office/word/2010/wordprocessingDrawing" xmlns:wp="http://schemas.openxmlformats.org/drawingml/2006/wordprocessingDrawing" xmlns:w10="urn:schemas-microsoft-com:office:word" xmlns:w="http://schemas.openxmlformats.org/wordprocessingml/2006/main" xmlns:w14="http://schemas.microsoft.com/office/word/2010/wordml" xmlns:w15="http://schemas.microsoft.com/office/word/2012/wordml" xmlns:w16cid="http://schemas.microsoft.com/office/word/2016/wordml/cid" xmlns:w16se="http://schemas.microsoft.com/office/word/2015/wordml/symex" xmlns:wpg="http://schemas.microsoft.com/office/word/2010/wordprocessingGroup" xmlns:wpi="http://schemas.microsoft.com/office/word/2010/wordprocessingInk" xmlns:wne="http://schemas.microsoft.com/office/word/2006/wordml" xmlns:wps="http://schemas.microsoft.com/office/word/2010/wordprocessingShape" mc:Ignorable="w14 w15 w16se w16cid wp14">
+  <w:abstractNum w:abstractNumId="0" w15:restartNumberingAfterBreak="0">
     <w:nsid w:val="094E3035"/>
     <w:multiLevelType w:val="hybridMultilevel"/>
     <w:tmpl w:val="4072E4CE"/>
@@ -2100,7 +2357,7 @@
       </w:rPr>
     </w:lvl>
   </w:abstractNum>
-  <w:abstractNum w:abstractNumId="1">
+  <w:abstractNum w:abstractNumId="1" w15:restartNumberingAfterBreak="0">
     <w:nsid w:val="11105020"/>
     <w:multiLevelType w:val="hybridMultilevel"/>
     <w:tmpl w:val="2C700F62"/>
@@ -2213,7 +2470,120 @@
       </w:rPr>
     </w:lvl>
   </w:abstractNum>
-  <w:abstractNum w:abstractNumId="2">
+  <w:abstractNum w:abstractNumId="2" w15:restartNumberingAfterBreak="0">
+    <w:nsid w:val="15F17DB1"/>
+    <w:multiLevelType w:val="hybridMultilevel"/>
+    <w:tmpl w:val="9BAA4088"/>
+    <w:lvl w:ilvl="0" w:tplc="04090001">
+      <w:start w:val="1"/>
+      <w:numFmt w:val="bullet"/>
+      <w:lvlText w:val=""/>
+      <w:lvlJc w:val="left"/>
+      <w:pPr>
+        <w:ind w:left="720" w:hanging="360"/>
+      </w:pPr>
+      <w:rPr>
+        <w:rFonts w:ascii="Symbol" w:hAnsi="Symbol" w:hint="default"/>
+      </w:rPr>
+    </w:lvl>
+    <w:lvl w:ilvl="1" w:tplc="04090003">
+      <w:start w:val="1"/>
+      <w:numFmt w:val="bullet"/>
+      <w:lvlText w:val="o"/>
+      <w:lvlJc w:val="left"/>
+      <w:pPr>
+        <w:ind w:left="1440" w:hanging="360"/>
+      </w:pPr>
+      <w:rPr>
+        <w:rFonts w:ascii="Courier New" w:hAnsi="Courier New" w:cs="Courier New" w:hint="default"/>
+      </w:rPr>
+    </w:lvl>
+    <w:lvl w:ilvl="2" w:tplc="04090005" w:tentative="1">
+      <w:start w:val="1"/>
+      <w:numFmt w:val="bullet"/>
+      <w:lvlText w:val=""/>
+      <w:lvlJc w:val="left"/>
+      <w:pPr>
+        <w:ind w:left="2160" w:hanging="360"/>
+      </w:pPr>
+      <w:rPr>
+        <w:rFonts w:ascii="Wingdings" w:hAnsi="Wingdings" w:hint="default"/>
+      </w:rPr>
+    </w:lvl>
+    <w:lvl w:ilvl="3" w:tplc="04090001" w:tentative="1">
+      <w:start w:val="1"/>
+      <w:numFmt w:val="bullet"/>
+      <w:lvlText w:val=""/>
+      <w:lvlJc w:val="left"/>
+      <w:pPr>
+        <w:ind w:left="2880" w:hanging="360"/>
+      </w:pPr>
+      <w:rPr>
+        <w:rFonts w:ascii="Symbol" w:hAnsi="Symbol" w:hint="default"/>
+      </w:rPr>
+    </w:lvl>
+    <w:lvl w:ilvl="4" w:tplc="04090003" w:tentative="1">
+      <w:start w:val="1"/>
+      <w:numFmt w:val="bullet"/>
+      <w:lvlText w:val="o"/>
+      <w:lvlJc w:val="left"/>
+      <w:pPr>
+        <w:ind w:left="3600" w:hanging="360"/>
+      </w:pPr>
+      <w:rPr>
+        <w:rFonts w:ascii="Courier New" w:hAnsi="Courier New" w:cs="Courier New" w:hint="default"/>
+      </w:rPr>
+    </w:lvl>
+    <w:lvl w:ilvl="5" w:tplc="04090005" w:tentative="1">
+      <w:start w:val="1"/>
+      <w:numFmt w:val="bullet"/>
+      <w:lvlText w:val=""/>
+      <w:lvlJc w:val="left"/>
+      <w:pPr>
+        <w:ind w:left="4320" w:hanging="360"/>
+      </w:pPr>
+      <w:rPr>
+        <w:rFonts w:ascii="Wingdings" w:hAnsi="Wingdings" w:hint="default"/>
+      </w:rPr>
+    </w:lvl>
+    <w:lvl w:ilvl="6" w:tplc="04090001" w:tentative="1">
+      <w:start w:val="1"/>
+      <w:numFmt w:val="bullet"/>
+      <w:lvlText w:val=""/>
+      <w:lvlJc w:val="left"/>
+      <w:pPr>
+        <w:ind w:left="5040" w:hanging="360"/>
+      </w:pPr>
+      <w:rPr>
+        <w:rFonts w:ascii="Symbol" w:hAnsi="Symbol" w:hint="default"/>
+      </w:rPr>
+    </w:lvl>
+    <w:lvl w:ilvl="7" w:tplc="04090003" w:tentative="1">
+      <w:start w:val="1"/>
+      <w:numFmt w:val="bullet"/>
+      <w:lvlText w:val="o"/>
+      <w:lvlJc w:val="left"/>
+      <w:pPr>
+        <w:ind w:left="5760" w:hanging="360"/>
+      </w:pPr>
+      <w:rPr>
+        <w:rFonts w:ascii="Courier New" w:hAnsi="Courier New" w:cs="Courier New" w:hint="default"/>
+      </w:rPr>
+    </w:lvl>
+    <w:lvl w:ilvl="8" w:tplc="04090005" w:tentative="1">
+      <w:start w:val="1"/>
+      <w:numFmt w:val="bullet"/>
+      <w:lvlText w:val=""/>
+      <w:lvlJc w:val="left"/>
+      <w:pPr>
+        <w:ind w:left="6480" w:hanging="360"/>
+      </w:pPr>
+      <w:rPr>
+        <w:rFonts w:ascii="Wingdings" w:hAnsi="Wingdings" w:hint="default"/>
+      </w:rPr>
+    </w:lvl>
+  </w:abstractNum>
+  <w:abstractNum w:abstractNumId="3" w15:restartNumberingAfterBreak="0">
     <w:nsid w:val="2C713448"/>
     <w:multiLevelType w:val="hybridMultilevel"/>
     <w:tmpl w:val="C64A8FB2"/>
@@ -2326,7 +2696,7 @@
       </w:rPr>
     </w:lvl>
   </w:abstractNum>
-  <w:abstractNum w:abstractNumId="3">
+  <w:abstractNum w:abstractNumId="4" w15:restartNumberingAfterBreak="0">
     <w:nsid w:val="5BDF56A0"/>
     <w:multiLevelType w:val="hybridMultilevel"/>
     <w:tmpl w:val="A5C2B4C8"/>
@@ -2439,7 +2809,7 @@
       </w:rPr>
     </w:lvl>
   </w:abstractNum>
-  <w:abstractNum w:abstractNumId="4">
+  <w:abstractNum w:abstractNumId="5" w15:restartNumberingAfterBreak="0">
     <w:nsid w:val="65180706"/>
     <w:multiLevelType w:val="hybridMultilevel"/>
     <w:tmpl w:val="2520B204"/>
@@ -2552,7 +2922,7 @@
       </w:rPr>
     </w:lvl>
   </w:abstractNum>
-  <w:abstractNum w:abstractNumId="5">
+  <w:abstractNum w:abstractNumId="6" w15:restartNumberingAfterBreak="0">
     <w:nsid w:val="7BA36A3C"/>
     <w:multiLevelType w:val="hybridMultilevel"/>
     <w:tmpl w:val="BFFCB044"/>
@@ -2665,7 +3035,7 @@
       </w:rPr>
     </w:lvl>
   </w:abstractNum>
-  <w:abstractNum w:abstractNumId="6">
+  <w:abstractNum w:abstractNumId="7" w15:restartNumberingAfterBreak="0">
     <w:nsid w:val="7FB35637"/>
     <w:multiLevelType w:val="hybridMultilevel"/>
     <w:tmpl w:val="9F0AC01E"/>
@@ -2779,19 +3149,19 @@
     </w:lvl>
   </w:abstractNum>
   <w:num w:numId="1">
+    <w:abstractNumId w:val="7"/>
+  </w:num>
+  <w:num w:numId="2">
+    <w:abstractNumId w:val="5"/>
+  </w:num>
+  <w:num w:numId="3">
+    <w:abstractNumId w:val="4"/>
+  </w:num>
+  <w:num w:numId="4">
     <w:abstractNumId w:val="6"/>
   </w:num>
-  <w:num w:numId="2">
-    <w:abstractNumId w:val="4"/>
-  </w:num>
-  <w:num w:numId="3">
+  <w:num w:numId="5">
     <w:abstractNumId w:val="3"/>
-  </w:num>
-  <w:num w:numId="4">
-    <w:abstractNumId w:val="5"/>
-  </w:num>
-  <w:num w:numId="5">
-    <w:abstractNumId w:val="2"/>
   </w:num>
   <w:num w:numId="6">
     <w:abstractNumId w:val="0"/>
@@ -2799,11 +3169,14 @@
   <w:num w:numId="7">
     <w:abstractNumId w:val="1"/>
   </w:num>
+  <w:num w:numId="8">
+    <w:abstractNumId w:val="2"/>
+  </w:num>
 </w:numbering>
 </file>
 
 <file path=word/styles.xml><?xml version="1.0" encoding="utf-8"?>
-<w:styles xmlns:mc="http://schemas.openxmlformats.org/markup-compatibility/2006" xmlns:r="http://schemas.openxmlformats.org/officeDocument/2006/relationships" xmlns:w="http://schemas.openxmlformats.org/wordprocessingml/2006/main" xmlns:w14="http://schemas.microsoft.com/office/word/2010/wordml" mc:Ignorable="w14">
+<w:styles xmlns:mc="http://schemas.openxmlformats.org/markup-compatibility/2006" xmlns:r="http://schemas.openxmlformats.org/officeDocument/2006/relationships" xmlns:w="http://schemas.openxmlformats.org/wordprocessingml/2006/main" xmlns:w14="http://schemas.microsoft.com/office/word/2010/wordml" xmlns:w15="http://schemas.microsoft.com/office/word/2012/wordml" xmlns:w16cid="http://schemas.microsoft.com/office/word/2016/wordml/cid" xmlns:w16se="http://schemas.microsoft.com/office/word/2015/wordml/symex" mc:Ignorable="w14 w15 w16se w16cid">
   <w:docDefaults>
     <w:rPrDefault>
       <w:rPr>
@@ -2819,144 +3192,382 @@
       </w:pPr>
     </w:pPrDefault>
   </w:docDefaults>
-  <w:latentStyles w:defLockedState="0" w:defUIPriority="99" w:defSemiHidden="1" w:defUnhideWhenUsed="1" w:defQFormat="0" w:count="267">
-    <w:lsdException w:name="Normal" w:semiHidden="0" w:uiPriority="0" w:unhideWhenUsed="0" w:qFormat="1"/>
-    <w:lsdException w:name="heading 1" w:semiHidden="0" w:uiPriority="9" w:unhideWhenUsed="0" w:qFormat="1"/>
-    <w:lsdException w:name="heading 2" w:uiPriority="9" w:qFormat="1"/>
-    <w:lsdException w:name="heading 3" w:uiPriority="9" w:qFormat="1"/>
-    <w:lsdException w:name="heading 4" w:uiPriority="9" w:qFormat="1"/>
-    <w:lsdException w:name="heading 5" w:uiPriority="9" w:qFormat="1"/>
-    <w:lsdException w:name="heading 6" w:uiPriority="9" w:qFormat="1"/>
-    <w:lsdException w:name="heading 7" w:uiPriority="9" w:qFormat="1"/>
-    <w:lsdException w:name="heading 8" w:uiPriority="9" w:qFormat="1"/>
-    <w:lsdException w:name="heading 9" w:uiPriority="9" w:qFormat="1"/>
-    <w:lsdException w:name="toc 1" w:uiPriority="39"/>
-    <w:lsdException w:name="toc 2" w:uiPriority="39"/>
-    <w:lsdException w:name="toc 3" w:uiPriority="39"/>
-    <w:lsdException w:name="toc 4" w:uiPriority="39"/>
-    <w:lsdException w:name="toc 5" w:uiPriority="39"/>
-    <w:lsdException w:name="toc 6" w:uiPriority="39"/>
-    <w:lsdException w:name="toc 7" w:uiPriority="39"/>
-    <w:lsdException w:name="toc 8" w:uiPriority="39"/>
-    <w:lsdException w:name="toc 9" w:uiPriority="39"/>
-    <w:lsdException w:name="caption" w:uiPriority="35" w:qFormat="1"/>
-    <w:lsdException w:name="Title" w:semiHidden="0" w:uiPriority="10" w:unhideWhenUsed="0" w:qFormat="1"/>
-    <w:lsdException w:name="Default Paragraph Font" w:uiPriority="1"/>
-    <w:lsdException w:name="Subtitle" w:semiHidden="0" w:uiPriority="11" w:unhideWhenUsed="0" w:qFormat="1"/>
-    <w:lsdException w:name="Strong" w:semiHidden="0" w:uiPriority="22" w:unhideWhenUsed="0" w:qFormat="1"/>
-    <w:lsdException w:name="Emphasis" w:semiHidden="0" w:uiPriority="20" w:unhideWhenUsed="0" w:qFormat="1"/>
-    <w:lsdException w:name="Table Grid" w:semiHidden="0" w:uiPriority="39" w:unhideWhenUsed="0"/>
-    <w:lsdException w:name="Placeholder Text" w:unhideWhenUsed="0"/>
-    <w:lsdException w:name="No Spacing" w:semiHidden="0" w:uiPriority="1" w:unhideWhenUsed="0" w:qFormat="1"/>
-    <w:lsdException w:name="Light Shading" w:semiHidden="0" w:uiPriority="60" w:unhideWhenUsed="0"/>
-    <w:lsdException w:name="Light List" w:semiHidden="0" w:uiPriority="61" w:unhideWhenUsed="0"/>
-    <w:lsdException w:name="Light Grid" w:semiHidden="0" w:uiPriority="62" w:unhideWhenUsed="0"/>
-    <w:lsdException w:name="Medium Shading 1" w:semiHidden="0" w:uiPriority="63" w:unhideWhenUsed="0"/>
-    <w:lsdException w:name="Medium Shading 2" w:semiHidden="0" w:uiPriority="64" w:unhideWhenUsed="0"/>
-    <w:lsdException w:name="Medium List 1" w:semiHidden="0" w:uiPriority="65" w:unhideWhenUsed="0"/>
-    <w:lsdException w:name="Medium List 2" w:semiHidden="0" w:uiPriority="66" w:unhideWhenUsed="0"/>
-    <w:lsdException w:name="Medium Grid 1" w:semiHidden="0" w:uiPriority="67" w:unhideWhenUsed="0"/>
-    <w:lsdException w:name="Medium Grid 2" w:semiHidden="0" w:uiPriority="68" w:unhideWhenUsed="0"/>
-    <w:lsdException w:name="Medium Grid 3" w:semiHidden="0" w:uiPriority="69" w:unhideWhenUsed="0"/>
-    <w:lsdException w:name="Dark List" w:semiHidden="0" w:uiPriority="70" w:unhideWhenUsed="0"/>
-    <w:lsdException w:name="Colorful Shading" w:semiHidden="0" w:uiPriority="71" w:unhideWhenUsed="0"/>
-    <w:lsdException w:name="Colorful List" w:semiHidden="0" w:uiPriority="72" w:unhideWhenUsed="0"/>
-    <w:lsdException w:name="Colorful Grid" w:semiHidden="0" w:uiPriority="73" w:unhideWhenUsed="0"/>
-    <w:lsdException w:name="Light Shading Accent 1" w:semiHidden="0" w:uiPriority="60" w:unhideWhenUsed="0"/>
-    <w:lsdException w:name="Light List Accent 1" w:semiHidden="0" w:uiPriority="61" w:unhideWhenUsed="0"/>
-    <w:lsdException w:name="Light Grid Accent 1" w:semiHidden="0" w:uiPriority="62" w:unhideWhenUsed="0"/>
-    <w:lsdException w:name="Medium Shading 1 Accent 1" w:semiHidden="0" w:uiPriority="63" w:unhideWhenUsed="0"/>
-    <w:lsdException w:name="Medium Shading 2 Accent 1" w:semiHidden="0" w:uiPriority="64" w:unhideWhenUsed="0"/>
-    <w:lsdException w:name="Medium List 1 Accent 1" w:semiHidden="0" w:uiPriority="65" w:unhideWhenUsed="0"/>
-    <w:lsdException w:name="Revision" w:unhideWhenUsed="0"/>
-    <w:lsdException w:name="List Paragraph" w:semiHidden="0" w:uiPriority="34" w:unhideWhenUsed="0" w:qFormat="1"/>
-    <w:lsdException w:name="Quote" w:semiHidden="0" w:uiPriority="29" w:unhideWhenUsed="0" w:qFormat="1"/>
-    <w:lsdException w:name="Intense Quote" w:semiHidden="0" w:uiPriority="30" w:unhideWhenUsed="0" w:qFormat="1"/>
-    <w:lsdException w:name="Medium List 2 Accent 1" w:semiHidden="0" w:uiPriority="66" w:unhideWhenUsed="0"/>
-    <w:lsdException w:name="Medium Grid 1 Accent 1" w:semiHidden="0" w:uiPriority="67" w:unhideWhenUsed="0"/>
-    <w:lsdException w:name="Medium Grid 2 Accent 1" w:semiHidden="0" w:uiPriority="68" w:unhideWhenUsed="0"/>
-    <w:lsdException w:name="Medium Grid 3 Accent 1" w:semiHidden="0" w:uiPriority="69" w:unhideWhenUsed="0"/>
-    <w:lsdException w:name="Dark List Accent 1" w:semiHidden="0" w:uiPriority="70" w:unhideWhenUsed="0"/>
-    <w:lsdException w:name="Colorful Shading Accent 1" w:semiHidden="0" w:uiPriority="71" w:unhideWhenUsed="0"/>
-    <w:lsdException w:name="Colorful List Accent 1" w:semiHidden="0" w:uiPriority="72" w:unhideWhenUsed="0"/>
-    <w:lsdException w:name="Colorful Grid Accent 1" w:semiHidden="0" w:uiPriority="73" w:unhideWhenUsed="0"/>
-    <w:lsdException w:name="Light Shading Accent 2" w:semiHidden="0" w:uiPriority="60" w:unhideWhenUsed="0"/>
-    <w:lsdException w:name="Light List Accent 2" w:semiHidden="0" w:uiPriority="61" w:unhideWhenUsed="0"/>
-    <w:lsdException w:name="Light Grid Accent 2" w:semiHidden="0" w:uiPriority="62" w:unhideWhenUsed="0"/>
-    <w:lsdException w:name="Medium Shading 1 Accent 2" w:semiHidden="0" w:uiPriority="63" w:unhideWhenUsed="0"/>
-    <w:lsdException w:name="Medium Shading 2 Accent 2" w:semiHidden="0" w:uiPriority="64" w:unhideWhenUsed="0"/>
-    <w:lsdException w:name="Medium List 1 Accent 2" w:semiHidden="0" w:uiPriority="65" w:unhideWhenUsed="0"/>
-    <w:lsdException w:name="Medium List 2 Accent 2" w:semiHidden="0" w:uiPriority="66" w:unhideWhenUsed="0"/>
-    <w:lsdException w:name="Medium Grid 1 Accent 2" w:semiHidden="0" w:uiPriority="67" w:unhideWhenUsed="0"/>
-    <w:lsdException w:name="Medium Grid 2 Accent 2" w:semiHidden="0" w:uiPriority="68" w:unhideWhenUsed="0"/>
-    <w:lsdException w:name="Medium Grid 3 Accent 2" w:semiHidden="0" w:uiPriority="69" w:unhideWhenUsed="0"/>
-    <w:lsdException w:name="Dark List Accent 2" w:semiHidden="0" w:uiPriority="70" w:unhideWhenUsed="0"/>
-    <w:lsdException w:name="Colorful Shading Accent 2" w:semiHidden="0" w:uiPriority="71" w:unhideWhenUsed="0"/>
-    <w:lsdException w:name="Colorful List Accent 2" w:semiHidden="0" w:uiPriority="72" w:unhideWhenUsed="0"/>
-    <w:lsdException w:name="Colorful Grid Accent 2" w:semiHidden="0" w:uiPriority="73" w:unhideWhenUsed="0"/>
-    <w:lsdException w:name="Light Shading Accent 3" w:semiHidden="0" w:uiPriority="60" w:unhideWhenUsed="0"/>
-    <w:lsdException w:name="Light List Accent 3" w:semiHidden="0" w:uiPriority="61" w:unhideWhenUsed="0"/>
-    <w:lsdException w:name="Light Grid Accent 3" w:semiHidden="0" w:uiPriority="62" w:unhideWhenUsed="0"/>
-    <w:lsdException w:name="Medium Shading 1 Accent 3" w:semiHidden="0" w:uiPriority="63" w:unhideWhenUsed="0"/>
-    <w:lsdException w:name="Medium Shading 2 Accent 3" w:semiHidden="0" w:uiPriority="64" w:unhideWhenUsed="0"/>
-    <w:lsdException w:name="Medium List 1 Accent 3" w:semiHidden="0" w:uiPriority="65" w:unhideWhenUsed="0"/>
-    <w:lsdException w:name="Medium List 2 Accent 3" w:semiHidden="0" w:uiPriority="66" w:unhideWhenUsed="0"/>
-    <w:lsdException w:name="Medium Grid 1 Accent 3" w:semiHidden="0" w:uiPriority="67" w:unhideWhenUsed="0"/>
-    <w:lsdException w:name="Medium Grid 2 Accent 3" w:semiHidden="0" w:uiPriority="68" w:unhideWhenUsed="0"/>
-    <w:lsdException w:name="Medium Grid 3 Accent 3" w:semiHidden="0" w:uiPriority="69" w:unhideWhenUsed="0"/>
-    <w:lsdException w:name="Dark List Accent 3" w:semiHidden="0" w:uiPriority="70" w:unhideWhenUsed="0"/>
-    <w:lsdException w:name="Colorful Shading Accent 3" w:semiHidden="0" w:uiPriority="71" w:unhideWhenUsed="0"/>
-    <w:lsdException w:name="Colorful List Accent 3" w:semiHidden="0" w:uiPriority="72" w:unhideWhenUsed="0"/>
-    <w:lsdException w:name="Colorful Grid Accent 3" w:semiHidden="0" w:uiPriority="73" w:unhideWhenUsed="0"/>
-    <w:lsdException w:name="Light Shading Accent 4" w:semiHidden="0" w:uiPriority="60" w:unhideWhenUsed="0"/>
-    <w:lsdException w:name="Light List Accent 4" w:semiHidden="0" w:uiPriority="61" w:unhideWhenUsed="0"/>
-    <w:lsdException w:name="Light Grid Accent 4" w:semiHidden="0" w:uiPriority="62" w:unhideWhenUsed="0"/>
-    <w:lsdException w:name="Medium Shading 1 Accent 4" w:semiHidden="0" w:uiPriority="63" w:unhideWhenUsed="0"/>
-    <w:lsdException w:name="Medium Shading 2 Accent 4" w:semiHidden="0" w:uiPriority="64" w:unhideWhenUsed="0"/>
-    <w:lsdException w:name="Medium List 1 Accent 4" w:semiHidden="0" w:uiPriority="65" w:unhideWhenUsed="0"/>
-    <w:lsdException w:name="Medium List 2 Accent 4" w:semiHidden="0" w:uiPriority="66" w:unhideWhenUsed="0"/>
-    <w:lsdException w:name="Medium Grid 1 Accent 4" w:semiHidden="0" w:uiPriority="67" w:unhideWhenUsed="0"/>
-    <w:lsdException w:name="Medium Grid 2 Accent 4" w:semiHidden="0" w:uiPriority="68" w:unhideWhenUsed="0"/>
-    <w:lsdException w:name="Medium Grid 3 Accent 4" w:semiHidden="0" w:uiPriority="69" w:unhideWhenUsed="0"/>
-    <w:lsdException w:name="Dark List Accent 4" w:semiHidden="0" w:uiPriority="70" w:unhideWhenUsed="0"/>
-    <w:lsdException w:name="Colorful Shading Accent 4" w:semiHidden="0" w:uiPriority="71" w:unhideWhenUsed="0"/>
-    <w:lsdException w:name="Colorful List Accent 4" w:semiHidden="0" w:uiPriority="72" w:unhideWhenUsed="0"/>
-    <w:lsdException w:name="Colorful Grid Accent 4" w:semiHidden="0" w:uiPriority="73" w:unhideWhenUsed="0"/>
-    <w:lsdException w:name="Light Shading Accent 5" w:semiHidden="0" w:uiPriority="60" w:unhideWhenUsed="0"/>
-    <w:lsdException w:name="Light List Accent 5" w:semiHidden="0" w:uiPriority="61" w:unhideWhenUsed="0"/>
-    <w:lsdException w:name="Light Grid Accent 5" w:semiHidden="0" w:uiPriority="62" w:unhideWhenUsed="0"/>
-    <w:lsdException w:name="Medium Shading 1 Accent 5" w:semiHidden="0" w:uiPriority="63" w:unhideWhenUsed="0"/>
-    <w:lsdException w:name="Medium Shading 2 Accent 5" w:semiHidden="0" w:uiPriority="64" w:unhideWhenUsed="0"/>
-    <w:lsdException w:name="Medium List 1 Accent 5" w:semiHidden="0" w:uiPriority="65" w:unhideWhenUsed="0"/>
-    <w:lsdException w:name="Medium List 2 Accent 5" w:semiHidden="0" w:uiPriority="66" w:unhideWhenUsed="0"/>
-    <w:lsdException w:name="Medium Grid 1 Accent 5" w:semiHidden="0" w:uiPriority="67" w:unhideWhenUsed="0"/>
-    <w:lsdException w:name="Medium Grid 2 Accent 5" w:semiHidden="0" w:uiPriority="68" w:unhideWhenUsed="0"/>
-    <w:lsdException w:name="Medium Grid 3 Accent 5" w:semiHidden="0" w:uiPriority="69" w:unhideWhenUsed="0"/>
-    <w:lsdException w:name="Dark List Accent 5" w:semiHidden="0" w:uiPriority="70" w:unhideWhenUsed="0"/>
-    <w:lsdException w:name="Colorful Shading Accent 5" w:semiHidden="0" w:uiPriority="71" w:unhideWhenUsed="0"/>
-    <w:lsdException w:name="Colorful List Accent 5" w:semiHidden="0" w:uiPriority="72" w:unhideWhenUsed="0"/>
-    <w:lsdException w:name="Colorful Grid Accent 5" w:semiHidden="0" w:uiPriority="73" w:unhideWhenUsed="0"/>
-    <w:lsdException w:name="Light Shading Accent 6" w:semiHidden="0" w:uiPriority="60" w:unhideWhenUsed="0"/>
-    <w:lsdException w:name="Light List Accent 6" w:semiHidden="0" w:uiPriority="61" w:unhideWhenUsed="0"/>
-    <w:lsdException w:name="Light Grid Accent 6" w:semiHidden="0" w:uiPriority="62" w:unhideWhenUsed="0"/>
-    <w:lsdException w:name="Medium Shading 1 Accent 6" w:semiHidden="0" w:uiPriority="63" w:unhideWhenUsed="0"/>
-    <w:lsdException w:name="Medium Shading 2 Accent 6" w:semiHidden="0" w:uiPriority="64" w:unhideWhenUsed="0"/>
-    <w:lsdException w:name="Medium List 1 Accent 6" w:semiHidden="0" w:uiPriority="65" w:unhideWhenUsed="0"/>
-    <w:lsdException w:name="Medium List 2 Accent 6" w:semiHidden="0" w:uiPriority="66" w:unhideWhenUsed="0"/>
-    <w:lsdException w:name="Medium Grid 1 Accent 6" w:semiHidden="0" w:uiPriority="67" w:unhideWhenUsed="0"/>
-    <w:lsdException w:name="Medium Grid 2 Accent 6" w:semiHidden="0" w:uiPriority="68" w:unhideWhenUsed="0"/>
-    <w:lsdException w:name="Medium Grid 3 Accent 6" w:semiHidden="0" w:uiPriority="69" w:unhideWhenUsed="0"/>
-    <w:lsdException w:name="Dark List Accent 6" w:semiHidden="0" w:uiPriority="70" w:unhideWhenUsed="0"/>
-    <w:lsdException w:name="Colorful Shading Accent 6" w:semiHidden="0" w:uiPriority="71" w:unhideWhenUsed="0"/>
-    <w:lsdException w:name="Colorful List Accent 6" w:semiHidden="0" w:uiPriority="72" w:unhideWhenUsed="0"/>
-    <w:lsdException w:name="Colorful Grid Accent 6" w:semiHidden="0" w:uiPriority="73" w:unhideWhenUsed="0"/>
-    <w:lsdException w:name="Subtle Emphasis" w:semiHidden="0" w:uiPriority="19" w:unhideWhenUsed="0" w:qFormat="1"/>
-    <w:lsdException w:name="Intense Emphasis" w:semiHidden="0" w:uiPriority="21" w:unhideWhenUsed="0" w:qFormat="1"/>
-    <w:lsdException w:name="Subtle Reference" w:semiHidden="0" w:uiPriority="31" w:unhideWhenUsed="0" w:qFormat="1"/>
-    <w:lsdException w:name="Intense Reference" w:semiHidden="0" w:uiPriority="32" w:unhideWhenUsed="0" w:qFormat="1"/>
-    <w:lsdException w:name="Book Title" w:semiHidden="0" w:uiPriority="33" w:unhideWhenUsed="0" w:qFormat="1"/>
-    <w:lsdException w:name="Bibliography" w:uiPriority="37"/>
-    <w:lsdException w:name="TOC Heading" w:uiPriority="39" w:qFormat="1"/>
+  <w:latentStyles w:defLockedState="0" w:defUIPriority="99" w:defSemiHidden="0" w:defUnhideWhenUsed="0" w:defQFormat="0" w:count="375">
+    <w:lsdException w:name="Normal" w:uiPriority="0" w:qFormat="1"/>
+    <w:lsdException w:name="heading 1" w:uiPriority="9" w:qFormat="1"/>
+    <w:lsdException w:name="heading 2" w:semiHidden="1" w:uiPriority="9" w:unhideWhenUsed="1" w:qFormat="1"/>
+    <w:lsdException w:name="heading 3" w:semiHidden="1" w:uiPriority="9" w:unhideWhenUsed="1" w:qFormat="1"/>
+    <w:lsdException w:name="heading 4" w:semiHidden="1" w:uiPriority="9" w:unhideWhenUsed="1" w:qFormat="1"/>
+    <w:lsdException w:name="heading 5" w:semiHidden="1" w:uiPriority="9" w:unhideWhenUsed="1" w:qFormat="1"/>
+    <w:lsdException w:name="heading 6" w:semiHidden="1" w:uiPriority="9" w:unhideWhenUsed="1" w:qFormat="1"/>
+    <w:lsdException w:name="heading 7" w:semiHidden="1" w:uiPriority="9" w:unhideWhenUsed="1" w:qFormat="1"/>
+    <w:lsdException w:name="heading 8" w:semiHidden="1" w:uiPriority="9" w:unhideWhenUsed="1" w:qFormat="1"/>
+    <w:lsdException w:name="heading 9" w:semiHidden="1" w:uiPriority="9" w:unhideWhenUsed="1" w:qFormat="1"/>
+    <w:lsdException w:name="index 1" w:semiHidden="1" w:unhideWhenUsed="1"/>
+    <w:lsdException w:name="index 2" w:semiHidden="1" w:unhideWhenUsed="1"/>
+    <w:lsdException w:name="index 3" w:semiHidden="1" w:unhideWhenUsed="1"/>
+    <w:lsdException w:name="index 4" w:semiHidden="1" w:unhideWhenUsed="1"/>
+    <w:lsdException w:name="index 5" w:semiHidden="1" w:unhideWhenUsed="1"/>
+    <w:lsdException w:name="index 6" w:semiHidden="1" w:unhideWhenUsed="1"/>
+    <w:lsdException w:name="index 7" w:semiHidden="1" w:unhideWhenUsed="1"/>
+    <w:lsdException w:name="index 8" w:semiHidden="1" w:unhideWhenUsed="1"/>
+    <w:lsdException w:name="index 9" w:semiHidden="1" w:unhideWhenUsed="1"/>
+    <w:lsdException w:name="toc 1" w:semiHidden="1" w:uiPriority="39" w:unhideWhenUsed="1"/>
+    <w:lsdException w:name="toc 2" w:semiHidden="1" w:uiPriority="39" w:unhideWhenUsed="1"/>
+    <w:lsdException w:name="toc 3" w:semiHidden="1" w:uiPriority="39" w:unhideWhenUsed="1"/>
+    <w:lsdException w:name="toc 4" w:semiHidden="1" w:uiPriority="39" w:unhideWhenUsed="1"/>
+    <w:lsdException w:name="toc 5" w:semiHidden="1" w:uiPriority="39" w:unhideWhenUsed="1"/>
+    <w:lsdException w:name="toc 6" w:semiHidden="1" w:uiPriority="39" w:unhideWhenUsed="1"/>
+    <w:lsdException w:name="toc 7" w:semiHidden="1" w:uiPriority="39" w:unhideWhenUsed="1"/>
+    <w:lsdException w:name="toc 8" w:semiHidden="1" w:uiPriority="39" w:unhideWhenUsed="1"/>
+    <w:lsdException w:name="toc 9" w:semiHidden="1" w:uiPriority="39" w:unhideWhenUsed="1"/>
+    <w:lsdException w:name="Normal Indent" w:semiHidden="1" w:unhideWhenUsed="1"/>
+    <w:lsdException w:name="footnote text" w:semiHidden="1" w:unhideWhenUsed="1"/>
+    <w:lsdException w:name="annotation text" w:semiHidden="1" w:unhideWhenUsed="1"/>
+    <w:lsdException w:name="header" w:semiHidden="1" w:unhideWhenUsed="1"/>
+    <w:lsdException w:name="footer" w:semiHidden="1" w:unhideWhenUsed="1"/>
+    <w:lsdException w:name="index heading" w:semiHidden="1" w:unhideWhenUsed="1"/>
+    <w:lsdException w:name="caption" w:semiHidden="1" w:uiPriority="35" w:unhideWhenUsed="1" w:qFormat="1"/>
+    <w:lsdException w:name="table of figures" w:semiHidden="1" w:unhideWhenUsed="1"/>
+    <w:lsdException w:name="envelope address" w:semiHidden="1" w:unhideWhenUsed="1"/>
+    <w:lsdException w:name="envelope return" w:semiHidden="1" w:unhideWhenUsed="1"/>
+    <w:lsdException w:name="footnote reference" w:semiHidden="1" w:unhideWhenUsed="1"/>
+    <w:lsdException w:name="annotation reference" w:semiHidden="1" w:unhideWhenUsed="1"/>
+    <w:lsdException w:name="line number" w:semiHidden="1" w:unhideWhenUsed="1"/>
+    <w:lsdException w:name="page number" w:semiHidden="1" w:unhideWhenUsed="1"/>
+    <w:lsdException w:name="endnote reference" w:semiHidden="1" w:unhideWhenUsed="1"/>
+    <w:lsdException w:name="endnote text" w:semiHidden="1" w:unhideWhenUsed="1"/>
+    <w:lsdException w:name="table of authorities" w:semiHidden="1" w:unhideWhenUsed="1"/>
+    <w:lsdException w:name="macro" w:semiHidden="1" w:unhideWhenUsed="1"/>
+    <w:lsdException w:name="toa heading" w:semiHidden="1" w:unhideWhenUsed="1"/>
+    <w:lsdException w:name="List" w:semiHidden="1" w:unhideWhenUsed="1"/>
+    <w:lsdException w:name="List Bullet" w:semiHidden="1" w:unhideWhenUsed="1"/>
+    <w:lsdException w:name="List Number" w:semiHidden="1" w:unhideWhenUsed="1"/>
+    <w:lsdException w:name="List 2" w:semiHidden="1" w:unhideWhenUsed="1"/>
+    <w:lsdException w:name="List 3" w:semiHidden="1" w:unhideWhenUsed="1"/>
+    <w:lsdException w:name="List 4" w:semiHidden="1" w:unhideWhenUsed="1"/>
+    <w:lsdException w:name="List 5" w:semiHidden="1" w:unhideWhenUsed="1"/>
+    <w:lsdException w:name="List Bullet 2" w:semiHidden="1" w:unhideWhenUsed="1"/>
+    <w:lsdException w:name="List Bullet 3" w:semiHidden="1" w:unhideWhenUsed="1"/>
+    <w:lsdException w:name="List Bullet 4" w:semiHidden="1" w:unhideWhenUsed="1"/>
+    <w:lsdException w:name="List Bullet 5" w:semiHidden="1" w:unhideWhenUsed="1"/>
+    <w:lsdException w:name="List Number 2" w:semiHidden="1" w:unhideWhenUsed="1"/>
+    <w:lsdException w:name="List Number 3" w:semiHidden="1" w:unhideWhenUsed="1"/>
+    <w:lsdException w:name="List Number 4" w:semiHidden="1" w:unhideWhenUsed="1"/>
+    <w:lsdException w:name="List Number 5" w:semiHidden="1" w:unhideWhenUsed="1"/>
+    <w:lsdException w:name="Title" w:uiPriority="10" w:qFormat="1"/>
+    <w:lsdException w:name="Closing" w:semiHidden="1" w:unhideWhenUsed="1"/>
+    <w:lsdException w:name="Signature" w:semiHidden="1" w:unhideWhenUsed="1"/>
+    <w:lsdException w:name="Default Paragraph Font" w:semiHidden="1" w:uiPriority="1" w:unhideWhenUsed="1"/>
+    <w:lsdException w:name="Body Text" w:semiHidden="1" w:unhideWhenUsed="1"/>
+    <w:lsdException w:name="Body Text Indent" w:semiHidden="1" w:unhideWhenUsed="1"/>
+    <w:lsdException w:name="List Continue" w:semiHidden="1" w:unhideWhenUsed="1"/>
+    <w:lsdException w:name="List Continue 2" w:semiHidden="1" w:unhideWhenUsed="1"/>
+    <w:lsdException w:name="List Continue 3" w:semiHidden="1" w:unhideWhenUsed="1"/>
+    <w:lsdException w:name="List Continue 4" w:semiHidden="1" w:unhideWhenUsed="1"/>
+    <w:lsdException w:name="List Continue 5" w:semiHidden="1" w:unhideWhenUsed="1"/>
+    <w:lsdException w:name="Message Header" w:semiHidden="1" w:unhideWhenUsed="1"/>
+    <w:lsdException w:name="Subtitle" w:uiPriority="11" w:qFormat="1"/>
+    <w:lsdException w:name="Salutation" w:semiHidden="1" w:unhideWhenUsed="1"/>
+    <w:lsdException w:name="Date" w:semiHidden="1" w:unhideWhenUsed="1"/>
+    <w:lsdException w:name="Body Text First Indent" w:semiHidden="1" w:unhideWhenUsed="1"/>
+    <w:lsdException w:name="Body Text First Indent 2" w:semiHidden="1" w:unhideWhenUsed="1"/>
+    <w:lsdException w:name="Note Heading" w:semiHidden="1" w:unhideWhenUsed="1"/>
+    <w:lsdException w:name="Body Text 2" w:semiHidden="1" w:unhideWhenUsed="1"/>
+    <w:lsdException w:name="Body Text 3" w:semiHidden="1" w:unhideWhenUsed="1"/>
+    <w:lsdException w:name="Body Text Indent 2" w:semiHidden="1" w:unhideWhenUsed="1"/>
+    <w:lsdException w:name="Body Text Indent 3" w:semiHidden="1" w:unhideWhenUsed="1"/>
+    <w:lsdException w:name="Block Text" w:semiHidden="1" w:unhideWhenUsed="1"/>
+    <w:lsdException w:name="Hyperlink" w:semiHidden="1" w:unhideWhenUsed="1"/>
+    <w:lsdException w:name="FollowedHyperlink" w:semiHidden="1" w:unhideWhenUsed="1"/>
+    <w:lsdException w:name="Strong" w:uiPriority="22" w:qFormat="1"/>
+    <w:lsdException w:name="Emphasis" w:uiPriority="20" w:qFormat="1"/>
+    <w:lsdException w:name="Document Map" w:semiHidden="1" w:unhideWhenUsed="1"/>
+    <w:lsdException w:name="Plain Text" w:semiHidden="1" w:unhideWhenUsed="1"/>
+    <w:lsdException w:name="E-mail Signature" w:semiHidden="1" w:unhideWhenUsed="1"/>
+    <w:lsdException w:name="HTML Top of Form" w:semiHidden="1" w:unhideWhenUsed="1"/>
+    <w:lsdException w:name="HTML Bottom of Form" w:semiHidden="1" w:unhideWhenUsed="1"/>
+    <w:lsdException w:name="Normal (Web)" w:semiHidden="1" w:unhideWhenUsed="1"/>
+    <w:lsdException w:name="HTML Acronym" w:semiHidden="1" w:unhideWhenUsed="1"/>
+    <w:lsdException w:name="HTML Address" w:semiHidden="1" w:unhideWhenUsed="1"/>
+    <w:lsdException w:name="HTML Cite" w:semiHidden="1" w:unhideWhenUsed="1"/>
+    <w:lsdException w:name="HTML Code" w:semiHidden="1" w:unhideWhenUsed="1"/>
+    <w:lsdException w:name="HTML Definition" w:semiHidden="1" w:unhideWhenUsed="1"/>
+    <w:lsdException w:name="HTML Keyboard" w:semiHidden="1" w:unhideWhenUsed="1"/>
+    <w:lsdException w:name="HTML Preformatted" w:semiHidden="1" w:unhideWhenUsed="1"/>
+    <w:lsdException w:name="HTML Sample" w:semiHidden="1" w:unhideWhenUsed="1"/>
+    <w:lsdException w:name="HTML Typewriter" w:semiHidden="1" w:unhideWhenUsed="1"/>
+    <w:lsdException w:name="HTML Variable" w:semiHidden="1" w:unhideWhenUsed="1"/>
+    <w:lsdException w:name="Normal Table" w:semiHidden="1" w:unhideWhenUsed="1"/>
+    <w:lsdException w:name="annotation subject" w:semiHidden="1" w:unhideWhenUsed="1"/>
+    <w:lsdException w:name="No List" w:semiHidden="1" w:unhideWhenUsed="1"/>
+    <w:lsdException w:name="Outline List 1" w:semiHidden="1" w:unhideWhenUsed="1"/>
+    <w:lsdException w:name="Outline List 2" w:semiHidden="1" w:unhideWhenUsed="1"/>
+    <w:lsdException w:name="Outline List 3" w:semiHidden="1" w:unhideWhenUsed="1"/>
+    <w:lsdException w:name="Table Simple 1" w:semiHidden="1" w:unhideWhenUsed="1"/>
+    <w:lsdException w:name="Table Simple 2" w:semiHidden="1" w:unhideWhenUsed="1"/>
+    <w:lsdException w:name="Table Simple 3" w:semiHidden="1" w:unhideWhenUsed="1"/>
+    <w:lsdException w:name="Table Classic 1" w:semiHidden="1" w:unhideWhenUsed="1"/>
+    <w:lsdException w:name="Table Classic 2" w:semiHidden="1" w:unhideWhenUsed="1"/>
+    <w:lsdException w:name="Table Classic 3" w:semiHidden="1" w:unhideWhenUsed="1"/>
+    <w:lsdException w:name="Table Classic 4" w:semiHidden="1" w:unhideWhenUsed="1"/>
+    <w:lsdException w:name="Table Colorful 1" w:semiHidden="1" w:unhideWhenUsed="1"/>
+    <w:lsdException w:name="Table Colorful 2" w:semiHidden="1" w:unhideWhenUsed="1"/>
+    <w:lsdException w:name="Table Colorful 3" w:semiHidden="1" w:unhideWhenUsed="1"/>
+    <w:lsdException w:name="Table Columns 1" w:semiHidden="1" w:unhideWhenUsed="1"/>
+    <w:lsdException w:name="Table Columns 2" w:semiHidden="1" w:unhideWhenUsed="1"/>
+    <w:lsdException w:name="Table Columns 3" w:semiHidden="1" w:unhideWhenUsed="1"/>
+    <w:lsdException w:name="Table Columns 4" w:semiHidden="1" w:unhideWhenUsed="1"/>
+    <w:lsdException w:name="Table Columns 5" w:semiHidden="1" w:unhideWhenUsed="1"/>
+    <w:lsdException w:name="Table Grid 1" w:semiHidden="1" w:unhideWhenUsed="1"/>
+    <w:lsdException w:name="Table Grid 2" w:semiHidden="1" w:unhideWhenUsed="1"/>
+    <w:lsdException w:name="Table Grid 3" w:semiHidden="1" w:unhideWhenUsed="1"/>
+    <w:lsdException w:name="Table Grid 4" w:semiHidden="1" w:unhideWhenUsed="1"/>
+    <w:lsdException w:name="Table Grid 5" w:semiHidden="1" w:unhideWhenUsed="1"/>
+    <w:lsdException w:name="Table Grid 6" w:semiHidden="1" w:unhideWhenUsed="1"/>
+    <w:lsdException w:name="Table Grid 7" w:semiHidden="1" w:unhideWhenUsed="1"/>
+    <w:lsdException w:name="Table Grid 8" w:semiHidden="1" w:unhideWhenUsed="1"/>
+    <w:lsdException w:name="Table List 1" w:semiHidden="1" w:unhideWhenUsed="1"/>
+    <w:lsdException w:name="Table List 2" w:semiHidden="1" w:unhideWhenUsed="1"/>
+    <w:lsdException w:name="Table List 3" w:semiHidden="1" w:unhideWhenUsed="1"/>
+    <w:lsdException w:name="Table List 4" w:semiHidden="1" w:unhideWhenUsed="1"/>
+    <w:lsdException w:name="Table List 5" w:semiHidden="1" w:unhideWhenUsed="1"/>
+    <w:lsdException w:name="Table List 6" w:semiHidden="1" w:unhideWhenUsed="1"/>
+    <w:lsdException w:name="Table List 7" w:semiHidden="1" w:unhideWhenUsed="1"/>
+    <w:lsdException w:name="Table List 8" w:semiHidden="1" w:unhideWhenUsed="1"/>
+    <w:lsdException w:name="Table 3D effects 1" w:semiHidden="1" w:unhideWhenUsed="1"/>
+    <w:lsdException w:name="Table 3D effects 2" w:semiHidden="1" w:unhideWhenUsed="1"/>
+    <w:lsdException w:name="Table 3D effects 3" w:semiHidden="1" w:unhideWhenUsed="1"/>
+    <w:lsdException w:name="Table Contemporary" w:semiHidden="1" w:unhideWhenUsed="1"/>
+    <w:lsdException w:name="Table Elegant" w:semiHidden="1" w:unhideWhenUsed="1"/>
+    <w:lsdException w:name="Table Professional" w:semiHidden="1" w:unhideWhenUsed="1"/>
+    <w:lsdException w:name="Table Subtle 1" w:semiHidden="1" w:unhideWhenUsed="1"/>
+    <w:lsdException w:name="Table Subtle 2" w:semiHidden="1" w:unhideWhenUsed="1"/>
+    <w:lsdException w:name="Table Web 1" w:semiHidden="1" w:unhideWhenUsed="1"/>
+    <w:lsdException w:name="Table Web 2" w:semiHidden="1" w:unhideWhenUsed="1"/>
+    <w:lsdException w:name="Table Web 3" w:semiHidden="1" w:unhideWhenUsed="1"/>
+    <w:lsdException w:name="Balloon Text" w:semiHidden="1" w:unhideWhenUsed="1"/>
+    <w:lsdException w:name="Table Grid" w:semiHidden="1" w:uiPriority="39" w:unhideWhenUsed="1"/>
+    <w:lsdException w:name="Table Theme" w:semiHidden="1" w:unhideWhenUsed="1"/>
+    <w:lsdException w:name="Placeholder Text" w:semiHidden="1"/>
+    <w:lsdException w:name="No Spacing" w:uiPriority="1" w:qFormat="1"/>
+    <w:lsdException w:name="Light Shading" w:uiPriority="60"/>
+    <w:lsdException w:name="Light List" w:uiPriority="61"/>
+    <w:lsdException w:name="Light Grid" w:uiPriority="62"/>
+    <w:lsdException w:name="Medium Shading 1" w:uiPriority="63"/>
+    <w:lsdException w:name="Medium Shading 2" w:uiPriority="64"/>
+    <w:lsdException w:name="Medium List 1" w:uiPriority="65"/>
+    <w:lsdException w:name="Medium List 2" w:uiPriority="66"/>
+    <w:lsdException w:name="Medium Grid 1" w:uiPriority="67"/>
+    <w:lsdException w:name="Medium Grid 2" w:uiPriority="68"/>
+    <w:lsdException w:name="Medium Grid 3" w:uiPriority="69"/>
+    <w:lsdException w:name="Dark List" w:uiPriority="70"/>
+    <w:lsdException w:name="Colorful Shading" w:uiPriority="71"/>
+    <w:lsdException w:name="Colorful List" w:uiPriority="72"/>
+    <w:lsdException w:name="Colorful Grid" w:uiPriority="73"/>
+    <w:lsdException w:name="Light Shading Accent 1" w:uiPriority="60"/>
+    <w:lsdException w:name="Light List Accent 1" w:uiPriority="61"/>
+    <w:lsdException w:name="Light Grid Accent 1" w:uiPriority="62"/>
+    <w:lsdException w:name="Medium Shading 1 Accent 1" w:uiPriority="63"/>
+    <w:lsdException w:name="Medium Shading 2 Accent 1" w:uiPriority="64"/>
+    <w:lsdException w:name="Medium List 1 Accent 1" w:uiPriority="65"/>
+    <w:lsdException w:name="Revision" w:semiHidden="1"/>
+    <w:lsdException w:name="List Paragraph" w:uiPriority="34" w:qFormat="1"/>
+    <w:lsdException w:name="Quote" w:uiPriority="29" w:qFormat="1"/>
+    <w:lsdException w:name="Intense Quote" w:uiPriority="30" w:qFormat="1"/>
+    <w:lsdException w:name="Medium List 2 Accent 1" w:uiPriority="66"/>
+    <w:lsdException w:name="Medium Grid 1 Accent 1" w:uiPriority="67"/>
+    <w:lsdException w:name="Medium Grid 2 Accent 1" w:uiPriority="68"/>
+    <w:lsdException w:name="Medium Grid 3 Accent 1" w:uiPriority="69"/>
+    <w:lsdException w:name="Dark List Accent 1" w:uiPriority="70"/>
+    <w:lsdException w:name="Colorful Shading Accent 1" w:uiPriority="71"/>
+    <w:lsdException w:name="Colorful List Accent 1" w:uiPriority="72"/>
+    <w:lsdException w:name="Colorful Grid Accent 1" w:uiPriority="73"/>
+    <w:lsdException w:name="Light Shading Accent 2" w:uiPriority="60"/>
+    <w:lsdException w:name="Light List Accent 2" w:uiPriority="61"/>
+    <w:lsdException w:name="Light Grid Accent 2" w:uiPriority="62"/>
+    <w:lsdException w:name="Medium Shading 1 Accent 2" w:uiPriority="63"/>
+    <w:lsdException w:name="Medium Shading 2 Accent 2" w:uiPriority="64"/>
+    <w:lsdException w:name="Medium List 1 Accent 2" w:uiPriority="65"/>
+    <w:lsdException w:name="Medium List 2 Accent 2" w:uiPriority="66"/>
+    <w:lsdException w:name="Medium Grid 1 Accent 2" w:uiPriority="67"/>
+    <w:lsdException w:name="Medium Grid 2 Accent 2" w:uiPriority="68"/>
+    <w:lsdException w:name="Medium Grid 3 Accent 2" w:uiPriority="69"/>
+    <w:lsdException w:name="Dark List Accent 2" w:uiPriority="70"/>
+    <w:lsdException w:name="Colorful Shading Accent 2" w:uiPriority="71"/>
+    <w:lsdException w:name="Colorful List Accent 2" w:uiPriority="72"/>
+    <w:lsdException w:name="Colorful Grid Accent 2" w:uiPriority="73"/>
+    <w:lsdException w:name="Light Shading Accent 3" w:uiPriority="60"/>
+    <w:lsdException w:name="Light List Accent 3" w:uiPriority="61"/>
+    <w:lsdException w:name="Light Grid Accent 3" w:uiPriority="62"/>
+    <w:lsdException w:name="Medium Shading 1 Accent 3" w:uiPriority="63"/>
+    <w:lsdException w:name="Medium Shading 2 Accent 3" w:uiPriority="64"/>
+    <w:lsdException w:name="Medium List 1 Accent 3" w:uiPriority="65"/>
+    <w:lsdException w:name="Medium List 2 Accent 3" w:uiPriority="66"/>
+    <w:lsdException w:name="Medium Grid 1 Accent 3" w:uiPriority="67"/>
+    <w:lsdException w:name="Medium Grid 2 Accent 3" w:uiPriority="68"/>
+    <w:lsdException w:name="Medium Grid 3 Accent 3" w:uiPriority="69"/>
+    <w:lsdException w:name="Dark List Accent 3" w:uiPriority="70"/>
+    <w:lsdException w:name="Colorful Shading Accent 3" w:uiPriority="71"/>
+    <w:lsdException w:name="Colorful List Accent 3" w:uiPriority="72"/>
+    <w:lsdException w:name="Colorful Grid Accent 3" w:uiPriority="73"/>
+    <w:lsdException w:name="Light Shading Accent 4" w:uiPriority="60"/>
+    <w:lsdException w:name="Light List Accent 4" w:uiPriority="61"/>
+    <w:lsdException w:name="Light Grid Accent 4" w:uiPriority="62"/>
+    <w:lsdException w:name="Medium Shading 1 Accent 4" w:uiPriority="63"/>
+    <w:lsdException w:name="Medium Shading 2 Accent 4" w:uiPriority="64"/>
+    <w:lsdException w:name="Medium List 1 Accent 4" w:uiPriority="65"/>
+    <w:lsdException w:name="Medium List 2 Accent 4" w:uiPriority="66"/>
+    <w:lsdException w:name="Medium Grid 1 Accent 4" w:uiPriority="67"/>
+    <w:lsdException w:name="Medium Grid 2 Accent 4" w:uiPriority="68"/>
+    <w:lsdException w:name="Medium Grid 3 Accent 4" w:uiPriority="69"/>
+    <w:lsdException w:name="Dark List Accent 4" w:uiPriority="70"/>
+    <w:lsdException w:name="Colorful Shading Accent 4" w:uiPriority="71"/>
+    <w:lsdException w:name="Colorful List Accent 4" w:uiPriority="72"/>
+    <w:lsdException w:name="Colorful Grid Accent 4" w:uiPriority="73"/>
+    <w:lsdException w:name="Light Shading Accent 5" w:uiPriority="60"/>
+    <w:lsdException w:name="Light List Accent 5" w:uiPriority="61"/>
+    <w:lsdException w:name="Light Grid Accent 5" w:uiPriority="62"/>
+    <w:lsdException w:name="Medium Shading 1 Accent 5" w:uiPriority="63"/>
+    <w:lsdException w:name="Medium Shading 2 Accent 5" w:uiPriority="64"/>
+    <w:lsdException w:name="Medium List 1 Accent 5" w:uiPriority="65"/>
+    <w:lsdException w:name="Medium List 2 Accent 5" w:uiPriority="66"/>
+    <w:lsdException w:name="Medium Grid 1 Accent 5" w:uiPriority="67"/>
+    <w:lsdException w:name="Medium Grid 2 Accent 5" w:uiPriority="68"/>
+    <w:lsdException w:name="Medium Grid 3 Accent 5" w:uiPriority="69"/>
+    <w:lsdException w:name="Dark List Accent 5" w:uiPriority="70"/>
+    <w:lsdException w:name="Colorful Shading Accent 5" w:uiPriority="71"/>
+    <w:lsdException w:name="Colorful List Accent 5" w:uiPriority="72"/>
+    <w:lsdException w:name="Colorful Grid Accent 5" w:uiPriority="73"/>
+    <w:lsdException w:name="Light Shading Accent 6" w:uiPriority="60"/>
+    <w:lsdException w:name="Light List Accent 6" w:uiPriority="61"/>
+    <w:lsdException w:name="Light Grid Accent 6" w:uiPriority="62"/>
+    <w:lsdException w:name="Medium Shading 1 Accent 6" w:uiPriority="63"/>
+    <w:lsdException w:name="Medium Shading 2 Accent 6" w:uiPriority="64"/>
+    <w:lsdException w:name="Medium List 1 Accent 6" w:uiPriority="65"/>
+    <w:lsdException w:name="Medium List 2 Accent 6" w:uiPriority="66"/>
+    <w:lsdException w:name="Medium Grid 1 Accent 6" w:uiPriority="67"/>
+    <w:lsdException w:name="Medium Grid 2 Accent 6" w:uiPriority="68"/>
+    <w:lsdException w:name="Medium Grid 3 Accent 6" w:uiPriority="69"/>
+    <w:lsdException w:name="Dark List Accent 6" w:uiPriority="70"/>
+    <w:lsdException w:name="Colorful Shading Accent 6" w:uiPriority="71"/>
+    <w:lsdException w:name="Colorful List Accent 6" w:uiPriority="72"/>
+    <w:lsdException w:name="Colorful Grid Accent 6" w:uiPriority="73"/>
+    <w:lsdException w:name="Subtle Emphasis" w:uiPriority="19" w:qFormat="1"/>
+    <w:lsdException w:name="Intense Emphasis" w:uiPriority="21" w:qFormat="1"/>
+    <w:lsdException w:name="Subtle Reference" w:uiPriority="31" w:qFormat="1"/>
+    <w:lsdException w:name="Intense Reference" w:uiPriority="32" w:qFormat="1"/>
+    <w:lsdException w:name="Book Title" w:uiPriority="33" w:qFormat="1"/>
+    <w:lsdException w:name="Bibliography" w:semiHidden="1" w:uiPriority="37" w:unhideWhenUsed="1"/>
+    <w:lsdException w:name="TOC Heading" w:semiHidden="1" w:uiPriority="39" w:unhideWhenUsed="1" w:qFormat="1"/>
+    <w:lsdException w:name="Plain Table 1" w:uiPriority="41"/>
+    <w:lsdException w:name="Plain Table 2" w:uiPriority="42"/>
+    <w:lsdException w:name="Plain Table 3" w:uiPriority="43"/>
+    <w:lsdException w:name="Plain Table 4" w:uiPriority="44"/>
+    <w:lsdException w:name="Plain Table 5" w:uiPriority="45"/>
+    <w:lsdException w:name="Grid Table Light" w:uiPriority="40"/>
+    <w:lsdException w:name="Grid Table 1 Light" w:uiPriority="46"/>
+    <w:lsdException w:name="Grid Table 2" w:uiPriority="47"/>
+    <w:lsdException w:name="Grid Table 3" w:uiPriority="48"/>
+    <w:lsdException w:name="Grid Table 4" w:uiPriority="49"/>
+    <w:lsdException w:name="Grid Table 5 Dark" w:uiPriority="50"/>
+    <w:lsdException w:name="Grid Table 6 Colorful" w:uiPriority="51"/>
+    <w:lsdException w:name="Grid Table 7 Colorful" w:uiPriority="52"/>
+    <w:lsdException w:name="Grid Table 1 Light Accent 1" w:uiPriority="46"/>
+    <w:lsdException w:name="Grid Table 2 Accent 1" w:uiPriority="47"/>
+    <w:lsdException w:name="Grid Table 3 Accent 1" w:uiPriority="48"/>
+    <w:lsdException w:name="Grid Table 4 Accent 1" w:uiPriority="49"/>
+    <w:lsdException w:name="Grid Table 5 Dark Accent 1" w:uiPriority="50"/>
+    <w:lsdException w:name="Grid Table 6 Colorful Accent 1" w:uiPriority="51"/>
+    <w:lsdException w:name="Grid Table 7 Colorful Accent 1" w:uiPriority="52"/>
+    <w:lsdException w:name="Grid Table 1 Light Accent 2" w:uiPriority="46"/>
+    <w:lsdException w:name="Grid Table 2 Accent 2" w:uiPriority="47"/>
+    <w:lsdException w:name="Grid Table 3 Accent 2" w:uiPriority="48"/>
+    <w:lsdException w:name="Grid Table 4 Accent 2" w:uiPriority="49"/>
+    <w:lsdException w:name="Grid Table 5 Dark Accent 2" w:uiPriority="50"/>
+    <w:lsdException w:name="Grid Table 6 Colorful Accent 2" w:uiPriority="51"/>
+    <w:lsdException w:name="Grid Table 7 Colorful Accent 2" w:uiPriority="52"/>
+    <w:lsdException w:name="Grid Table 1 Light Accent 3" w:uiPriority="46"/>
+    <w:lsdException w:name="Grid Table 2 Accent 3" w:uiPriority="47"/>
+    <w:lsdException w:name="Grid Table 3 Accent 3" w:uiPriority="48"/>
+    <w:lsdException w:name="Grid Table 4 Accent 3" w:uiPriority="49"/>
+    <w:lsdException w:name="Grid Table 5 Dark Accent 3" w:uiPriority="50"/>
+    <w:lsdException w:name="Grid Table 6 Colorful Accent 3" w:uiPriority="51"/>
+    <w:lsdException w:name="Grid Table 7 Colorful Accent 3" w:uiPriority="52"/>
+    <w:lsdException w:name="Grid Table 1 Light Accent 4" w:uiPriority="46"/>
+    <w:lsdException w:name="Grid Table 2 Accent 4" w:uiPriority="47"/>
+    <w:lsdException w:name="Grid Table 3 Accent 4" w:uiPriority="48"/>
+    <w:lsdException w:name="Grid Table 4 Accent 4" w:uiPriority="49"/>
+    <w:lsdException w:name="Grid Table 5 Dark Accent 4" w:uiPriority="50"/>
+    <w:lsdException w:name="Grid Table 6 Colorful Accent 4" w:uiPriority="51"/>
+    <w:lsdException w:name="Grid Table 7 Colorful Accent 4" w:uiPriority="52"/>
+    <w:lsdException w:name="Grid Table 1 Light Accent 5" w:uiPriority="46"/>
+    <w:lsdException w:name="Grid Table 2 Accent 5" w:uiPriority="47"/>
+    <w:lsdException w:name="Grid Table 3 Accent 5" w:uiPriority="48"/>
+    <w:lsdException w:name="Grid Table 4 Accent 5" w:uiPriority="49"/>
+    <w:lsdException w:name="Grid Table 5 Dark Accent 5" w:uiPriority="50"/>
+    <w:lsdException w:name="Grid Table 6 Colorful Accent 5" w:uiPriority="51"/>
+    <w:lsdException w:name="Grid Table 7 Colorful Accent 5" w:uiPriority="52"/>
+    <w:lsdException w:name="Grid Table 1 Light Accent 6" w:uiPriority="46"/>
+    <w:lsdException w:name="Grid Table 2 Accent 6" w:uiPriority="47"/>
+    <w:lsdException w:name="Grid Table 3 Accent 6" w:uiPriority="48"/>
+    <w:lsdException w:name="Grid Table 4 Accent 6" w:uiPriority="49"/>
+    <w:lsdException w:name="Grid Table 5 Dark Accent 6" w:uiPriority="50"/>
+    <w:lsdException w:name="Grid Table 6 Colorful Accent 6" w:uiPriority="51"/>
+    <w:lsdException w:name="Grid Table 7 Colorful Accent 6" w:uiPriority="52"/>
+    <w:lsdException w:name="List Table 1 Light" w:uiPriority="46"/>
+    <w:lsdException w:name="List Table 2" w:uiPriority="47"/>
+    <w:lsdException w:name="List Table 3" w:uiPriority="48"/>
+    <w:lsdException w:name="List Table 4" w:uiPriority="49"/>
+    <w:lsdException w:name="List Table 5 Dark" w:uiPriority="50"/>
+    <w:lsdException w:name="List Table 6 Colorful" w:uiPriority="51"/>
+    <w:lsdException w:name="List Table 7 Colorful" w:uiPriority="52"/>
+    <w:lsdException w:name="List Table 1 Light Accent 1" w:uiPriority="46"/>
+    <w:lsdException w:name="List Table 2 Accent 1" w:uiPriority="47"/>
+    <w:lsdException w:name="List Table 3 Accent 1" w:uiPriority="48"/>
+    <w:lsdException w:name="List Table 4 Accent 1" w:uiPriority="49"/>
+    <w:lsdException w:name="List Table 5 Dark Accent 1" w:uiPriority="50"/>
+    <w:lsdException w:name="List Table 6 Colorful Accent 1" w:uiPriority="51"/>
+    <w:lsdException w:name="List Table 7 Colorful Accent 1" w:uiPriority="52"/>
+    <w:lsdException w:name="List Table 1 Light Accent 2" w:uiPriority="46"/>
+    <w:lsdException w:name="List Table 2 Accent 2" w:uiPriority="47"/>
+    <w:lsdException w:name="List Table 3 Accent 2" w:uiPriority="48"/>
+    <w:lsdException w:name="List Table 4 Accent 2" w:uiPriority="49"/>
+    <w:lsdException w:name="List Table 5 Dark Accent 2" w:uiPriority="50"/>
+    <w:lsdException w:name="List Table 6 Colorful Accent 2" w:uiPriority="51"/>
+    <w:lsdException w:name="List Table 7 Colorful Accent 2" w:uiPriority="52"/>
+    <w:lsdException w:name="List Table 1 Light Accent 3" w:uiPriority="46"/>
+    <w:lsdException w:name="List Table 2 Accent 3" w:uiPriority="47"/>
+    <w:lsdException w:name="List Table 3 Accent 3" w:uiPriority="48"/>
+    <w:lsdException w:name="List Table 4 Accent 3" w:uiPriority="49"/>
+    <w:lsdException w:name="List Table 5 Dark Accent 3" w:uiPriority="50"/>
+    <w:lsdException w:name="List Table 6 Colorful Accent 3" w:uiPriority="51"/>
+    <w:lsdException w:name="List Table 7 Colorful Accent 3" w:uiPriority="52"/>
+    <w:lsdException w:name="List Table 1 Light Accent 4" w:uiPriority="46"/>
+    <w:lsdException w:name="List Table 2 Accent 4" w:uiPriority="47"/>
+    <w:lsdException w:name="List Table 3 Accent 4" w:uiPriority="48"/>
+    <w:lsdException w:name="List Table 4 Accent 4" w:uiPriority="49"/>
+    <w:lsdException w:name="List Table 5 Dark Accent 4" w:uiPriority="50"/>
+    <w:lsdException w:name="List Table 6 Colorful Accent 4" w:uiPriority="51"/>
+    <w:lsdException w:name="List Table 7 Colorful Accent 4" w:uiPriority="52"/>
+    <w:lsdException w:name="List Table 1 Light Accent 5" w:uiPriority="46"/>
+    <w:lsdException w:name="List Table 2 Accent 5" w:uiPriority="47"/>
+    <w:lsdException w:name="List Table 3 Accent 5" w:uiPriority="48"/>
+    <w:lsdException w:name="List Table 4 Accent 5" w:uiPriority="49"/>
+    <w:lsdException w:name="List Table 5 Dark Accent 5" w:uiPriority="50"/>
+    <w:lsdException w:name="List Table 6 Colorful Accent 5" w:uiPriority="51"/>
+    <w:lsdException w:name="List Table 7 Colorful Accent 5" w:uiPriority="52"/>
+    <w:lsdException w:name="List Table 1 Light Accent 6" w:uiPriority="46"/>
+    <w:lsdException w:name="List Table 2 Accent 6" w:uiPriority="47"/>
+    <w:lsdException w:name="List Table 3 Accent 6" w:uiPriority="48"/>
+    <w:lsdException w:name="List Table 4 Accent 6" w:uiPriority="49"/>
+    <w:lsdException w:name="List Table 5 Dark Accent 6" w:uiPriority="50"/>
+    <w:lsdException w:name="List Table 6 Colorful Accent 6" w:uiPriority="51"/>
+    <w:lsdException w:name="List Table 7 Colorful Accent 6" w:uiPriority="52"/>
+    <w:lsdException w:name="Mention" w:semiHidden="1" w:unhideWhenUsed="1"/>
+    <w:lsdException w:name="Smart Hyperlink" w:semiHidden="1" w:unhideWhenUsed="1"/>
+    <w:lsdException w:name="Hashtag" w:semiHidden="1" w:unhideWhenUsed="1"/>
+    <w:lsdException w:name="Unresolved Mention" w:semiHidden="1" w:unhideWhenUsed="1"/>
   </w:latentStyles>
   <w:style w:type="paragraph" w:default="1" w:styleId="Normal">
     <w:name w:val="Normal"/>
@@ -3045,285 +3656,8 @@
       <w:u w:val="single"/>
     </w:rPr>
   </w:style>
-  <w:style w:type="character" w:customStyle="1" w:styleId="UnresolvedMention">
-    <w:name w:val="Unresolved Mention"/>
-    <w:basedOn w:val="DefaultParagraphFont"/>
-    <w:uiPriority w:val="99"/>
-    <w:semiHidden/>
-    <w:unhideWhenUsed/>
-    <w:rsid w:val="000C7F4C"/>
-    <w:rPr>
-      <w:color w:val="808080"/>
-      <w:shd w:val="clear" w:color="auto" w:fill="E6E6E6"/>
-    </w:rPr>
-  </w:style>
-  <w:style w:type="paragraph" w:styleId="Caption">
-    <w:name w:val="caption"/>
-    <w:basedOn w:val="Normal"/>
-    <w:next w:val="Normal"/>
-    <w:uiPriority w:val="35"/>
-    <w:unhideWhenUsed/>
-    <w:qFormat/>
-    <w:rsid w:val="00601625"/>
-    <w:pPr>
-      <w:spacing w:after="200" w:line="240" w:lineRule="auto"/>
-    </w:pPr>
-    <w:rPr>
-      <w:i/>
-      <w:iCs/>
-      <w:color w:val="44546A" w:themeColor="text2"/>
-      <w:sz w:val="18"/>
-      <w:szCs w:val="18"/>
-    </w:rPr>
-  </w:style>
-</w:styles>
-</file>
-
-<file path=word/stylesWithEffects.xml><?xml version="1.0" encoding="utf-8"?>
-<w:styles xmlns:wpc="http://schemas.microsoft.com/office/word/2010/wordprocessingCanvas" xmlns:mc="http://schemas.openxmlformats.org/markup-compatibility/2006" xmlns:o="urn:schemas-microsoft-com:office:office" xmlns:r="http://schemas.openxmlformats.org/officeDocument/2006/relationships" xmlns:m="http://schemas.openxmlformats.org/officeDocument/2006/math" xmlns:v="urn:schemas-microsoft-com:vml" xmlns:wp14="http://schemas.microsoft.com/office/word/2010/wordprocessingDrawing" xmlns:wp="http://schemas.openxmlformats.org/drawingml/2006/wordprocessingDrawing" xmlns:w10="urn:schemas-microsoft-com:office:word" xmlns:w="http://schemas.openxmlformats.org/wordprocessingml/2006/main" xmlns:w14="http://schemas.microsoft.com/office/word/2010/wordml" xmlns:wpg="http://schemas.microsoft.com/office/word/2010/wordprocessingGroup" xmlns:wpi="http://schemas.microsoft.com/office/word/2010/wordprocessingInk" xmlns:wne="http://schemas.microsoft.com/office/word/2006/wordml" xmlns:wps="http://schemas.microsoft.com/office/word/2010/wordprocessingShape" mc:Ignorable="w14 wp14">
-  <w:docDefaults>
-    <w:rPrDefault>
-      <w:rPr>
-        <w:rFonts w:asciiTheme="minorHAnsi" w:eastAsiaTheme="minorHAnsi" w:hAnsiTheme="minorHAnsi" w:cstheme="minorBidi"/>
-        <w:sz w:val="22"/>
-        <w:szCs w:val="22"/>
-        <w:lang w:val="en-US" w:eastAsia="en-US" w:bidi="ar-SA"/>
-      </w:rPr>
-    </w:rPrDefault>
-    <w:pPrDefault>
-      <w:pPr>
-        <w:spacing w:after="160" w:line="259" w:lineRule="auto"/>
-      </w:pPr>
-    </w:pPrDefault>
-  </w:docDefaults>
-  <w:latentStyles w:defLockedState="0" w:defUIPriority="99" w:defSemiHidden="1" w:defUnhideWhenUsed="1" w:defQFormat="0" w:count="267">
-    <w:lsdException w:name="Normal" w:semiHidden="0" w:uiPriority="0" w:unhideWhenUsed="0" w:qFormat="1"/>
-    <w:lsdException w:name="heading 1" w:semiHidden="0" w:uiPriority="9" w:unhideWhenUsed="0" w:qFormat="1"/>
-    <w:lsdException w:name="heading 2" w:uiPriority="9" w:qFormat="1"/>
-    <w:lsdException w:name="heading 3" w:uiPriority="9" w:qFormat="1"/>
-    <w:lsdException w:name="heading 4" w:uiPriority="9" w:qFormat="1"/>
-    <w:lsdException w:name="heading 5" w:uiPriority="9" w:qFormat="1"/>
-    <w:lsdException w:name="heading 6" w:uiPriority="9" w:qFormat="1"/>
-    <w:lsdException w:name="heading 7" w:uiPriority="9" w:qFormat="1"/>
-    <w:lsdException w:name="heading 8" w:uiPriority="9" w:qFormat="1"/>
-    <w:lsdException w:name="heading 9" w:uiPriority="9" w:qFormat="1"/>
-    <w:lsdException w:name="toc 1" w:uiPriority="39"/>
-    <w:lsdException w:name="toc 2" w:uiPriority="39"/>
-    <w:lsdException w:name="toc 3" w:uiPriority="39"/>
-    <w:lsdException w:name="toc 4" w:uiPriority="39"/>
-    <w:lsdException w:name="toc 5" w:uiPriority="39"/>
-    <w:lsdException w:name="toc 6" w:uiPriority="39"/>
-    <w:lsdException w:name="toc 7" w:uiPriority="39"/>
-    <w:lsdException w:name="toc 8" w:uiPriority="39"/>
-    <w:lsdException w:name="toc 9" w:uiPriority="39"/>
-    <w:lsdException w:name="caption" w:uiPriority="35" w:qFormat="1"/>
-    <w:lsdException w:name="Title" w:semiHidden="0" w:uiPriority="10" w:unhideWhenUsed="0" w:qFormat="1"/>
-    <w:lsdException w:name="Default Paragraph Font" w:uiPriority="1"/>
-    <w:lsdException w:name="Subtitle" w:semiHidden="0" w:uiPriority="11" w:unhideWhenUsed="0" w:qFormat="1"/>
-    <w:lsdException w:name="Strong" w:semiHidden="0" w:uiPriority="22" w:unhideWhenUsed="0" w:qFormat="1"/>
-    <w:lsdException w:name="Emphasis" w:semiHidden="0" w:uiPriority="20" w:unhideWhenUsed="0" w:qFormat="1"/>
-    <w:lsdException w:name="Table Grid" w:semiHidden="0" w:uiPriority="39" w:unhideWhenUsed="0"/>
-    <w:lsdException w:name="Placeholder Text" w:unhideWhenUsed="0"/>
-    <w:lsdException w:name="No Spacing" w:semiHidden="0" w:uiPriority="1" w:unhideWhenUsed="0" w:qFormat="1"/>
-    <w:lsdException w:name="Light Shading" w:semiHidden="0" w:uiPriority="60" w:unhideWhenUsed="0"/>
-    <w:lsdException w:name="Light List" w:semiHidden="0" w:uiPriority="61" w:unhideWhenUsed="0"/>
-    <w:lsdException w:name="Light Grid" w:semiHidden="0" w:uiPriority="62" w:unhideWhenUsed="0"/>
-    <w:lsdException w:name="Medium Shading 1" w:semiHidden="0" w:uiPriority="63" w:unhideWhenUsed="0"/>
-    <w:lsdException w:name="Medium Shading 2" w:semiHidden="0" w:uiPriority="64" w:unhideWhenUsed="0"/>
-    <w:lsdException w:name="Medium List 1" w:semiHidden="0" w:uiPriority="65" w:unhideWhenUsed="0"/>
-    <w:lsdException w:name="Medium List 2" w:semiHidden="0" w:uiPriority="66" w:unhideWhenUsed="0"/>
-    <w:lsdException w:name="Medium Grid 1" w:semiHidden="0" w:uiPriority="67" w:unhideWhenUsed="0"/>
-    <w:lsdException w:name="Medium Grid 2" w:semiHidden="0" w:uiPriority="68" w:unhideWhenUsed="0"/>
-    <w:lsdException w:name="Medium Grid 3" w:semiHidden="0" w:uiPriority="69" w:unhideWhenUsed="0"/>
-    <w:lsdException w:name="Dark List" w:semiHidden="0" w:uiPriority="70" w:unhideWhenUsed="0"/>
-    <w:lsdException w:name="Colorful Shading" w:semiHidden="0" w:uiPriority="71" w:unhideWhenUsed="0"/>
-    <w:lsdException w:name="Colorful List" w:semiHidden="0" w:uiPriority="72" w:unhideWhenUsed="0"/>
-    <w:lsdException w:name="Colorful Grid" w:semiHidden="0" w:uiPriority="73" w:unhideWhenUsed="0"/>
-    <w:lsdException w:name="Light Shading Accent 1" w:semiHidden="0" w:uiPriority="60" w:unhideWhenUsed="0"/>
-    <w:lsdException w:name="Light List Accent 1" w:semiHidden="0" w:uiPriority="61" w:unhideWhenUsed="0"/>
-    <w:lsdException w:name="Light Grid Accent 1" w:semiHidden="0" w:uiPriority="62" w:unhideWhenUsed="0"/>
-    <w:lsdException w:name="Medium Shading 1 Accent 1" w:semiHidden="0" w:uiPriority="63" w:unhideWhenUsed="0"/>
-    <w:lsdException w:name="Medium Shading 2 Accent 1" w:semiHidden="0" w:uiPriority="64" w:unhideWhenUsed="0"/>
-    <w:lsdException w:name="Medium List 1 Accent 1" w:semiHidden="0" w:uiPriority="65" w:unhideWhenUsed="0"/>
-    <w:lsdException w:name="Revision" w:unhideWhenUsed="0"/>
-    <w:lsdException w:name="List Paragraph" w:semiHidden="0" w:uiPriority="34" w:unhideWhenUsed="0" w:qFormat="1"/>
-    <w:lsdException w:name="Quote" w:semiHidden="0" w:uiPriority="29" w:unhideWhenUsed="0" w:qFormat="1"/>
-    <w:lsdException w:name="Intense Quote" w:semiHidden="0" w:uiPriority="30" w:unhideWhenUsed="0" w:qFormat="1"/>
-    <w:lsdException w:name="Medium List 2 Accent 1" w:semiHidden="0" w:uiPriority="66" w:unhideWhenUsed="0"/>
-    <w:lsdException w:name="Medium Grid 1 Accent 1" w:semiHidden="0" w:uiPriority="67" w:unhideWhenUsed="0"/>
-    <w:lsdException w:name="Medium Grid 2 Accent 1" w:semiHidden="0" w:uiPriority="68" w:unhideWhenUsed="0"/>
-    <w:lsdException w:name="Medium Grid 3 Accent 1" w:semiHidden="0" w:uiPriority="69" w:unhideWhenUsed="0"/>
-    <w:lsdException w:name="Dark List Accent 1" w:semiHidden="0" w:uiPriority="70" w:unhideWhenUsed="0"/>
-    <w:lsdException w:name="Colorful Shading Accent 1" w:semiHidden="0" w:uiPriority="71" w:unhideWhenUsed="0"/>
-    <w:lsdException w:name="Colorful List Accent 1" w:semiHidden="0" w:uiPriority="72" w:unhideWhenUsed="0"/>
-    <w:lsdException w:name="Colorful Grid Accent 1" w:semiHidden="0" w:uiPriority="73" w:unhideWhenUsed="0"/>
-    <w:lsdException w:name="Light Shading Accent 2" w:semiHidden="0" w:uiPriority="60" w:unhideWhenUsed="0"/>
-    <w:lsdException w:name="Light List Accent 2" w:semiHidden="0" w:uiPriority="61" w:unhideWhenUsed="0"/>
-    <w:lsdException w:name="Light Grid Accent 2" w:semiHidden="0" w:uiPriority="62" w:unhideWhenUsed="0"/>
-    <w:lsdException w:name="Medium Shading 1 Accent 2" w:semiHidden="0" w:uiPriority="63" w:unhideWhenUsed="0"/>
-    <w:lsdException w:name="Medium Shading 2 Accent 2" w:semiHidden="0" w:uiPriority="64" w:unhideWhenUsed="0"/>
-    <w:lsdException w:name="Medium List 1 Accent 2" w:semiHidden="0" w:uiPriority="65" w:unhideWhenUsed="0"/>
-    <w:lsdException w:name="Medium List 2 Accent 2" w:semiHidden="0" w:uiPriority="66" w:unhideWhenUsed="0"/>
-    <w:lsdException w:name="Medium Grid 1 Accent 2" w:semiHidden="0" w:uiPriority="67" w:unhideWhenUsed="0"/>
-    <w:lsdException w:name="Medium Grid 2 Accent 2" w:semiHidden="0" w:uiPriority="68" w:unhideWhenUsed="0"/>
-    <w:lsdException w:name="Medium Grid 3 Accent 2" w:semiHidden="0" w:uiPriority="69" w:unhideWhenUsed="0"/>
-    <w:lsdException w:name="Dark List Accent 2" w:semiHidden="0" w:uiPriority="70" w:unhideWhenUsed="0"/>
-    <w:lsdException w:name="Colorful Shading Accent 2" w:semiHidden="0" w:uiPriority="71" w:unhideWhenUsed="0"/>
-    <w:lsdException w:name="Colorful List Accent 2" w:semiHidden="0" w:uiPriority="72" w:unhideWhenUsed="0"/>
-    <w:lsdException w:name="Colorful Grid Accent 2" w:semiHidden="0" w:uiPriority="73" w:unhideWhenUsed="0"/>
-    <w:lsdException w:name="Light Shading Accent 3" w:semiHidden="0" w:uiPriority="60" w:unhideWhenUsed="0"/>
-    <w:lsdException w:name="Light List Accent 3" w:semiHidden="0" w:uiPriority="61" w:unhideWhenUsed="0"/>
-    <w:lsdException w:name="Light Grid Accent 3" w:semiHidden="0" w:uiPriority="62" w:unhideWhenUsed="0"/>
-    <w:lsdException w:name="Medium Shading 1 Accent 3" w:semiHidden="0" w:uiPriority="63" w:unhideWhenUsed="0"/>
-    <w:lsdException w:name="Medium Shading 2 Accent 3" w:semiHidden="0" w:uiPriority="64" w:unhideWhenUsed="0"/>
-    <w:lsdException w:name="Medium List 1 Accent 3" w:semiHidden="0" w:uiPriority="65" w:unhideWhenUsed="0"/>
-    <w:lsdException w:name="Medium List 2 Accent 3" w:semiHidden="0" w:uiPriority="66" w:unhideWhenUsed="0"/>
-    <w:lsdException w:name="Medium Grid 1 Accent 3" w:semiHidden="0" w:uiPriority="67" w:unhideWhenUsed="0"/>
-    <w:lsdException w:name="Medium Grid 2 Accent 3" w:semiHidden="0" w:uiPriority="68" w:unhideWhenUsed="0"/>
-    <w:lsdException w:name="Medium Grid 3 Accent 3" w:semiHidden="0" w:uiPriority="69" w:unhideWhenUsed="0"/>
-    <w:lsdException w:name="Dark List Accent 3" w:semiHidden="0" w:uiPriority="70" w:unhideWhenUsed="0"/>
-    <w:lsdException w:name="Colorful Shading Accent 3" w:semiHidden="0" w:uiPriority="71" w:unhideWhenUsed="0"/>
-    <w:lsdException w:name="Colorful List Accent 3" w:semiHidden="0" w:uiPriority="72" w:unhideWhenUsed="0"/>
-    <w:lsdException w:name="Colorful Grid Accent 3" w:semiHidden="0" w:uiPriority="73" w:unhideWhenUsed="0"/>
-    <w:lsdException w:name="Light Shading Accent 4" w:semiHidden="0" w:uiPriority="60" w:unhideWhenUsed="0"/>
-    <w:lsdException w:name="Light List Accent 4" w:semiHidden="0" w:uiPriority="61" w:unhideWhenUsed="0"/>
-    <w:lsdException w:name="Light Grid Accent 4" w:semiHidden="0" w:uiPriority="62" w:unhideWhenUsed="0"/>
-    <w:lsdException w:name="Medium Shading 1 Accent 4" w:semiHidden="0" w:uiPriority="63" w:unhideWhenUsed="0"/>
-    <w:lsdException w:name="Medium Shading 2 Accent 4" w:semiHidden="0" w:uiPriority="64" w:unhideWhenUsed="0"/>
-    <w:lsdException w:name="Medium List 1 Accent 4" w:semiHidden="0" w:uiPriority="65" w:unhideWhenUsed="0"/>
-    <w:lsdException w:name="Medium List 2 Accent 4" w:semiHidden="0" w:uiPriority="66" w:unhideWhenUsed="0"/>
-    <w:lsdException w:name="Medium Grid 1 Accent 4" w:semiHidden="0" w:uiPriority="67" w:unhideWhenUsed="0"/>
-    <w:lsdException w:name="Medium Grid 2 Accent 4" w:semiHidden="0" w:uiPriority="68" w:unhideWhenUsed="0"/>
-    <w:lsdException w:name="Medium Grid 3 Accent 4" w:semiHidden="0" w:uiPriority="69" w:unhideWhenUsed="0"/>
-    <w:lsdException w:name="Dark List Accent 4" w:semiHidden="0" w:uiPriority="70" w:unhideWhenUsed="0"/>
-    <w:lsdException w:name="Colorful Shading Accent 4" w:semiHidden="0" w:uiPriority="71" w:unhideWhenUsed="0"/>
-    <w:lsdException w:name="Colorful List Accent 4" w:semiHidden="0" w:uiPriority="72" w:unhideWhenUsed="0"/>
-    <w:lsdException w:name="Colorful Grid Accent 4" w:semiHidden="0" w:uiPriority="73" w:unhideWhenUsed="0"/>
-    <w:lsdException w:name="Light Shading Accent 5" w:semiHidden="0" w:uiPriority="60" w:unhideWhenUsed="0"/>
-    <w:lsdException w:name="Light List Accent 5" w:semiHidden="0" w:uiPriority="61" w:unhideWhenUsed="0"/>
-    <w:lsdException w:name="Light Grid Accent 5" w:semiHidden="0" w:uiPriority="62" w:unhideWhenUsed="0"/>
-    <w:lsdException w:name="Medium Shading 1 Accent 5" w:semiHidden="0" w:uiPriority="63" w:unhideWhenUsed="0"/>
-    <w:lsdException w:name="Medium Shading 2 Accent 5" w:semiHidden="0" w:uiPriority="64" w:unhideWhenUsed="0"/>
-    <w:lsdException w:name="Medium List 1 Accent 5" w:semiHidden="0" w:uiPriority="65" w:unhideWhenUsed="0"/>
-    <w:lsdException w:name="Medium List 2 Accent 5" w:semiHidden="0" w:uiPriority="66" w:unhideWhenUsed="0"/>
-    <w:lsdException w:name="Medium Grid 1 Accent 5" w:semiHidden="0" w:uiPriority="67" w:unhideWhenUsed="0"/>
-    <w:lsdException w:name="Medium Grid 2 Accent 5" w:semiHidden="0" w:uiPriority="68" w:unhideWhenUsed="0"/>
-    <w:lsdException w:name="Medium Grid 3 Accent 5" w:semiHidden="0" w:uiPriority="69" w:unhideWhenUsed="0"/>
-    <w:lsdException w:name="Dark List Accent 5" w:semiHidden="0" w:uiPriority="70" w:unhideWhenUsed="0"/>
-    <w:lsdException w:name="Colorful Shading Accent 5" w:semiHidden="0" w:uiPriority="71" w:unhideWhenUsed="0"/>
-    <w:lsdException w:name="Colorful List Accent 5" w:semiHidden="0" w:uiPriority="72" w:unhideWhenUsed="0"/>
-    <w:lsdException w:name="Colorful Grid Accent 5" w:semiHidden="0" w:uiPriority="73" w:unhideWhenUsed="0"/>
-    <w:lsdException w:name="Light Shading Accent 6" w:semiHidden="0" w:uiPriority="60" w:unhideWhenUsed="0"/>
-    <w:lsdException w:name="Light List Accent 6" w:semiHidden="0" w:uiPriority="61" w:unhideWhenUsed="0"/>
-    <w:lsdException w:name="Light Grid Accent 6" w:semiHidden="0" w:uiPriority="62" w:unhideWhenUsed="0"/>
-    <w:lsdException w:name="Medium Shading 1 Accent 6" w:semiHidden="0" w:uiPriority="63" w:unhideWhenUsed="0"/>
-    <w:lsdException w:name="Medium Shading 2 Accent 6" w:semiHidden="0" w:uiPriority="64" w:unhideWhenUsed="0"/>
-    <w:lsdException w:name="Medium List 1 Accent 6" w:semiHidden="0" w:uiPriority="65" w:unhideWhenUsed="0"/>
-    <w:lsdException w:name="Medium List 2 Accent 6" w:semiHidden="0" w:uiPriority="66" w:unhideWhenUsed="0"/>
-    <w:lsdException w:name="Medium Grid 1 Accent 6" w:semiHidden="0" w:uiPriority="67" w:unhideWhenUsed="0"/>
-    <w:lsdException w:name="Medium Grid 2 Accent 6" w:semiHidden="0" w:uiPriority="68" w:unhideWhenUsed="0"/>
-    <w:lsdException w:name="Medium Grid 3 Accent 6" w:semiHidden="0" w:uiPriority="69" w:unhideWhenUsed="0"/>
-    <w:lsdException w:name="Dark List Accent 6" w:semiHidden="0" w:uiPriority="70" w:unhideWhenUsed="0"/>
-    <w:lsdException w:name="Colorful Shading Accent 6" w:semiHidden="0" w:uiPriority="71" w:unhideWhenUsed="0"/>
-    <w:lsdException w:name="Colorful List Accent 6" w:semiHidden="0" w:uiPriority="72" w:unhideWhenUsed="0"/>
-    <w:lsdException w:name="Colorful Grid Accent 6" w:semiHidden="0" w:uiPriority="73" w:unhideWhenUsed="0"/>
-    <w:lsdException w:name="Subtle Emphasis" w:semiHidden="0" w:uiPriority="19" w:unhideWhenUsed="0" w:qFormat="1"/>
-    <w:lsdException w:name="Intense Emphasis" w:semiHidden="0" w:uiPriority="21" w:unhideWhenUsed="0" w:qFormat="1"/>
-    <w:lsdException w:name="Subtle Reference" w:semiHidden="0" w:uiPriority="31" w:unhideWhenUsed="0" w:qFormat="1"/>
-    <w:lsdException w:name="Intense Reference" w:semiHidden="0" w:uiPriority="32" w:unhideWhenUsed="0" w:qFormat="1"/>
-    <w:lsdException w:name="Book Title" w:semiHidden="0" w:uiPriority="33" w:unhideWhenUsed="0" w:qFormat="1"/>
-    <w:lsdException w:name="Bibliography" w:uiPriority="37"/>
-    <w:lsdException w:name="TOC Heading" w:uiPriority="39" w:qFormat="1"/>
-  </w:latentStyles>
-  <w:style w:type="paragraph" w:default="1" w:styleId="Normal">
-    <w:name w:val="Normal"/>
-    <w:qFormat/>
-  </w:style>
-  <w:style w:type="character" w:default="1" w:styleId="DefaultParagraphFont">
-    <w:name w:val="Default Paragraph Font"/>
-    <w:uiPriority w:val="1"/>
-    <w:semiHidden/>
-    <w:unhideWhenUsed/>
-  </w:style>
-  <w:style w:type="table" w:default="1" w:styleId="TableNormal">
-    <w:name w:val="Normal Table"/>
-    <w:uiPriority w:val="99"/>
-    <w:semiHidden/>
-    <w:unhideWhenUsed/>
-    <w:tblPr>
-      <w:tblInd w:w="0" w:type="dxa"/>
-      <w:tblCellMar>
-        <w:top w:w="0" w:type="dxa"/>
-        <w:left w:w="108" w:type="dxa"/>
-        <w:bottom w:w="0" w:type="dxa"/>
-        <w:right w:w="108" w:type="dxa"/>
-      </w:tblCellMar>
-    </w:tblPr>
-  </w:style>
-  <w:style w:type="numbering" w:default="1" w:styleId="NoList">
-    <w:name w:val="No List"/>
-    <w:uiPriority w:val="99"/>
-    <w:semiHidden/>
-    <w:unhideWhenUsed/>
-  </w:style>
-  <w:style w:type="paragraph" w:styleId="Title">
-    <w:name w:val="Title"/>
-    <w:basedOn w:val="Normal"/>
-    <w:next w:val="Normal"/>
-    <w:link w:val="TitleChar"/>
-    <w:uiPriority w:val="10"/>
-    <w:qFormat/>
-    <w:rsid w:val="00C55F98"/>
-    <w:pPr>
-      <w:spacing w:after="0" w:line="240" w:lineRule="auto"/>
-      <w:contextualSpacing/>
-    </w:pPr>
-    <w:rPr>
-      <w:rFonts w:asciiTheme="majorHAnsi" w:eastAsiaTheme="majorEastAsia" w:hAnsiTheme="majorHAnsi" w:cstheme="majorBidi"/>
-      <w:spacing w:val="-10"/>
-      <w:kern w:val="28"/>
-      <w:sz w:val="56"/>
-      <w:szCs w:val="56"/>
-    </w:rPr>
-  </w:style>
-  <w:style w:type="character" w:customStyle="1" w:styleId="TitleChar">
-    <w:name w:val="Title Char"/>
-    <w:basedOn w:val="DefaultParagraphFont"/>
-    <w:link w:val="Title"/>
-    <w:uiPriority w:val="10"/>
-    <w:rsid w:val="00C55F98"/>
-    <w:rPr>
-      <w:rFonts w:asciiTheme="majorHAnsi" w:eastAsiaTheme="majorEastAsia" w:hAnsiTheme="majorHAnsi" w:cstheme="majorBidi"/>
-      <w:spacing w:val="-10"/>
-      <w:kern w:val="28"/>
-      <w:sz w:val="56"/>
-      <w:szCs w:val="56"/>
-    </w:rPr>
-  </w:style>
-  <w:style w:type="paragraph" w:styleId="ListParagraph">
-    <w:name w:val="List Paragraph"/>
-    <w:basedOn w:val="Normal"/>
-    <w:uiPriority w:val="34"/>
-    <w:qFormat/>
-    <w:rsid w:val="00C55F98"/>
-    <w:pPr>
-      <w:ind w:left="720"/>
-      <w:contextualSpacing/>
-    </w:pPr>
-  </w:style>
-  <w:style w:type="character" w:styleId="Hyperlink">
-    <w:name w:val="Hyperlink"/>
-    <w:basedOn w:val="DefaultParagraphFont"/>
-    <w:uiPriority w:val="99"/>
-    <w:unhideWhenUsed/>
-    <w:rsid w:val="000C7F4C"/>
-    <w:rPr>
-      <w:color w:val="0563C1" w:themeColor="hyperlink"/>
-      <w:u w:val="single"/>
-    </w:rPr>
-  </w:style>
-  <w:style w:type="character" w:customStyle="1" w:styleId="UnresolvedMention">
-    <w:name w:val="Unresolved Mention"/>
+  <w:style w:type="character" w:customStyle="1" w:styleId="UnresolvedMention1">
+    <w:name w:val="Unresolved Mention1"/>
     <w:basedOn w:val="DefaultParagraphFont"/>
     <w:uiPriority w:val="99"/>
     <w:semiHidden/>
@@ -3645,7 +3979,7 @@
   <a:extraClrSchemeLst/>
   <a:extLst>
     <a:ext uri="{05A4C25C-085E-4340-85A3-A5531E510DB2}">
-      <thm15:themeFamily xmlns:thm15="http://schemas.microsoft.com/office/thememl/2012/main" xmlns="" name="Office Theme" id="{62F939B6-93AF-4DB8-9C6B-D6C7DFDC589F}" vid="{4A3C46E8-61CC-4603-A589-7422A47A8E4A}"/>
+      <thm15:themeFamily xmlns:thm15="http://schemas.microsoft.com/office/thememl/2012/main" name="Office Theme" id="{62F939B6-93AF-4DB8-9C6B-D6C7DFDC589F}" vid="{4A3C46E8-61CC-4603-A589-7422A47A8E4A}"/>
     </a:ext>
   </a:extLst>
 </a:theme>

</xml_diff>